<commit_message>
add flume and kafka resources
</commit_message>
<xml_diff>
--- a/3_HA/notes/05_6_尚硅谷大数据技术之Hadoop HA.docx
+++ b/3_HA/notes/05_6_尚硅谷大数据技术之Hadoop HA.docx
@@ -565,105 +565,221 @@
       </w:r>
     </w:p>
     <w:p>
-      <w:r>
+      <w:pPr>
+        <w:rPr>
+          <w:b/>
+          <w:bCs/>
+        </w:rPr>
+      </w:pPr>
+      <w:r>
+        <w:rPr>
+          <w:b/>
+          <w:bCs/>
+        </w:rPr>
         <w:tab/>
       </w:r>
       <w:r>
         <w:rPr>
           <w:rFonts w:hint="eastAsia"/>
+          <w:b/>
+          <w:bCs/>
         </w:rPr>
         <w:t>1.元数据管理方式需要改变</w:t>
       </w:r>
-    </w:p>
-    <w:p>
-      <w:r>
+      <w:bookmarkStart w:id="0" w:name="_GoBack"/>
+      <w:bookmarkEnd w:id="0"/>
+    </w:p>
+    <w:p>
+      <w:pPr>
+        <w:rPr>
+          <w:b/>
+          <w:bCs/>
+        </w:rPr>
+      </w:pPr>
+      <w:r>
+        <w:rPr>
+          <w:b/>
+          <w:bCs/>
+        </w:rPr>
         <w:tab/>
       </w:r>
       <w:r>
+        <w:rPr>
+          <w:b/>
+          <w:bCs/>
+        </w:rPr>
         <w:tab/>
       </w:r>
       <w:r>
         <w:rPr>
           <w:rFonts w:hint="eastAsia"/>
+          <w:b/>
+          <w:bCs/>
         </w:rPr>
         <w:t>内存中各自保存一份元数据；</w:t>
       </w:r>
     </w:p>
     <w:p>
-      <w:r>
+      <w:pPr>
+        <w:rPr>
+          <w:b/>
+          <w:bCs/>
+        </w:rPr>
+      </w:pPr>
+      <w:r>
+        <w:rPr>
+          <w:b/>
+          <w:bCs/>
+        </w:rPr>
         <w:tab/>
       </w:r>
       <w:r>
+        <w:rPr>
+          <w:b/>
+          <w:bCs/>
+        </w:rPr>
         <w:tab/>
       </w:r>
       <w:r>
         <w:rPr>
           <w:rFonts w:hint="eastAsia"/>
+          <w:b/>
+          <w:bCs/>
         </w:rPr>
         <w:t>Edits日志只有Active状态的NameNode节点可以做写操作；</w:t>
       </w:r>
     </w:p>
     <w:p>
-      <w:r>
+      <w:pPr>
+        <w:rPr>
+          <w:b/>
+          <w:bCs/>
+        </w:rPr>
+      </w:pPr>
+      <w:r>
+        <w:rPr>
+          <w:b/>
+          <w:bCs/>
+        </w:rPr>
         <w:tab/>
       </w:r>
       <w:r>
+        <w:rPr>
+          <w:b/>
+          <w:bCs/>
+        </w:rPr>
         <w:tab/>
       </w:r>
       <w:r>
         <w:rPr>
           <w:rFonts w:hint="eastAsia"/>
+          <w:b/>
+          <w:bCs/>
         </w:rPr>
         <w:t>两个NameNode都可以读取Edits；</w:t>
       </w:r>
     </w:p>
     <w:p>
-      <w:r>
+      <w:pPr>
+        <w:rPr>
+          <w:b/>
+          <w:bCs/>
+        </w:rPr>
+      </w:pPr>
+      <w:r>
+        <w:rPr>
+          <w:b/>
+          <w:bCs/>
+        </w:rPr>
         <w:tab/>
       </w:r>
       <w:r>
+        <w:rPr>
+          <w:b/>
+          <w:bCs/>
+        </w:rPr>
         <w:tab/>
       </w:r>
       <w:r>
         <w:rPr>
           <w:rFonts w:hint="eastAsia"/>
+          <w:b/>
+          <w:bCs/>
         </w:rPr>
         <w:t>共享的Edits放在一个共享存储中管理（qjournal和NFS两个主流实现）</w:t>
       </w:r>
     </w:p>
     <w:p>
-      <w:r>
+      <w:pPr>
+        <w:rPr>
+          <w:b/>
+          <w:bCs/>
+        </w:rPr>
+      </w:pPr>
+      <w:r>
+        <w:rPr>
+          <w:b/>
+          <w:bCs/>
+        </w:rPr>
         <w:tab/>
       </w:r>
       <w:r>
+        <w:rPr>
+          <w:b/>
+          <w:bCs/>
+        </w:rPr>
         <w:t>2.</w:t>
       </w:r>
       <w:r>
         <w:rPr>
           <w:rFonts w:hint="eastAsia"/>
+          <w:b/>
+          <w:bCs/>
         </w:rPr>
         <w:t>必须保证</w:t>
       </w:r>
       <w:r>
+        <w:rPr>
+          <w:b/>
+          <w:bCs/>
+        </w:rPr>
         <w:t>多</w:t>
       </w:r>
       <w:r>
         <w:rPr>
           <w:rFonts w:hint="eastAsia"/>
+          <w:b/>
+          <w:bCs/>
         </w:rPr>
         <w:t>NameNode之间能够ssh无密码登录</w:t>
       </w:r>
     </w:p>
     <w:p>
-      <w:r>
+      <w:pPr>
+        <w:rPr>
+          <w:b/>
+          <w:bCs/>
+        </w:rPr>
+      </w:pPr>
+      <w:r>
+        <w:rPr>
+          <w:b/>
+          <w:bCs/>
+        </w:rPr>
         <w:tab/>
       </w:r>
       <w:r>
+        <w:rPr>
+          <w:b/>
+          <w:bCs/>
+        </w:rPr>
         <w:t>3.</w:t>
       </w:r>
       <w:r>
         <w:rPr>
           <w:rFonts w:hint="eastAsia"/>
+          <w:b/>
+          <w:bCs/>
         </w:rPr>
         <w:t>隔离（Fence），即同一时刻仅仅有一个NameNode对外提供服务</w:t>
       </w:r>
@@ -4320,7 +4436,27 @@
           <w:szCs w:val="21"/>
           <w:shd w:val="clear" w:color="auto" w:fill="FFFFFF"/>
         </w:rPr>
-        <w:t>ZKFC是自动故障转移中的另一个新组件，是ZooKeeper的客户端，也监视和管理NameNode的状态。每个运行NameNode的主机也运行了一个ZKFC进程，ZKFC负责：</w:t>
+        <w:t>ZKFC是自动故障转移中的另一个新组件，是ZooKeeper的客户端，也</w:t>
+      </w:r>
+      <w:r>
+        <w:rPr>
+          <w:rFonts w:cs="Arial"/>
+          <w:b/>
+          <w:bCs/>
+          <w:color w:val="000000"/>
+          <w:szCs w:val="21"/>
+          <w:shd w:val="clear" w:color="auto" w:fill="FFFFFF"/>
+        </w:rPr>
+        <w:t>监视和管理NameNode的状态</w:t>
+      </w:r>
+      <w:r>
+        <w:rPr>
+          <w:rFonts w:cs="Arial"/>
+          <w:color w:val="000000"/>
+          <w:szCs w:val="21"/>
+          <w:shd w:val="clear" w:color="auto" w:fill="FFFFFF"/>
+        </w:rPr>
+        <w:t>。每个运行NameNode的主机也运行了一个ZKFC进程，ZKFC负责：</w:t>
       </w:r>
     </w:p>
     <w:p>
@@ -8713,9 +8849,574 @@
                 <w:sz w:val="21"/>
                 <w:szCs w:val="21"/>
               </w:rPr>
-              <w:t xml:space="preserve">    </w:t>
-            </w:r>
-            <w:bookmarkStart w:id="0" w:name="_GoBack"/>
+              <w:t xml:space="preserve">    &lt;property&gt;</w:t>
+            </w:r>
+          </w:p>
+          <w:p>
+            <w:pPr>
+              <w:pStyle w:val="37"/>
+              <w:topLinePunct/>
+              <w:adjustRightInd w:val="0"/>
+              <w:ind w:left="630" w:leftChars="300"/>
+              <w:rPr>
+                <w:sz w:val="21"/>
+                <w:szCs w:val="21"/>
+              </w:rPr>
+            </w:pPr>
+            <w:r>
+              <w:rPr>
+                <w:sz w:val="21"/>
+                <w:szCs w:val="21"/>
+              </w:rPr>
+              <w:t xml:space="preserve">        &lt;name&gt;yarn.nodemanager.aux-services&lt;/name&gt;</w:t>
+            </w:r>
+          </w:p>
+          <w:p>
+            <w:pPr>
+              <w:pStyle w:val="37"/>
+              <w:topLinePunct/>
+              <w:adjustRightInd w:val="0"/>
+              <w:ind w:left="630" w:leftChars="300"/>
+              <w:rPr>
+                <w:sz w:val="21"/>
+                <w:szCs w:val="21"/>
+              </w:rPr>
+            </w:pPr>
+            <w:r>
+              <w:rPr>
+                <w:sz w:val="21"/>
+                <w:szCs w:val="21"/>
+              </w:rPr>
+              <w:t xml:space="preserve">        &lt;value&gt;mapreduce_shuffle&lt;/value&gt;</w:t>
+            </w:r>
+          </w:p>
+          <w:p>
+            <w:pPr>
+              <w:pStyle w:val="37"/>
+              <w:topLinePunct/>
+              <w:adjustRightInd w:val="0"/>
+              <w:ind w:left="630" w:leftChars="300"/>
+              <w:rPr>
+                <w:sz w:val="21"/>
+                <w:szCs w:val="21"/>
+              </w:rPr>
+            </w:pPr>
+            <w:r>
+              <w:rPr>
+                <w:sz w:val="21"/>
+                <w:szCs w:val="21"/>
+              </w:rPr>
+              <w:t xml:space="preserve">    &lt;/property&gt;</w:t>
+            </w:r>
+          </w:p>
+          <w:p>
+            <w:pPr>
+              <w:pStyle w:val="37"/>
+              <w:topLinePunct/>
+              <w:adjustRightInd w:val="0"/>
+              <w:ind w:left="630" w:leftChars="300"/>
+              <w:rPr>
+                <w:sz w:val="21"/>
+                <w:szCs w:val="21"/>
+              </w:rPr>
+            </w:pPr>
+          </w:p>
+          <w:p>
+            <w:pPr>
+              <w:pStyle w:val="37"/>
+              <w:topLinePunct/>
+              <w:adjustRightInd w:val="0"/>
+              <w:ind w:left="630" w:leftChars="300"/>
+              <w:rPr>
+                <w:sz w:val="21"/>
+                <w:szCs w:val="21"/>
+              </w:rPr>
+            </w:pPr>
+            <w:r>
+              <w:rPr>
+                <w:sz w:val="21"/>
+                <w:szCs w:val="21"/>
+              </w:rPr>
+              <w:t xml:space="preserve">    &lt;!--启用resourcemanager ha--&gt;</w:t>
+            </w:r>
+          </w:p>
+          <w:p>
+            <w:pPr>
+              <w:pStyle w:val="37"/>
+              <w:topLinePunct/>
+              <w:adjustRightInd w:val="0"/>
+              <w:ind w:left="630" w:leftChars="300"/>
+              <w:rPr>
+                <w:sz w:val="21"/>
+                <w:szCs w:val="21"/>
+              </w:rPr>
+            </w:pPr>
+            <w:r>
+              <w:rPr>
+                <w:sz w:val="21"/>
+                <w:szCs w:val="21"/>
+              </w:rPr>
+              <w:t xml:space="preserve">    &lt;property&gt;</w:t>
+            </w:r>
+          </w:p>
+          <w:p>
+            <w:pPr>
+              <w:pStyle w:val="37"/>
+              <w:topLinePunct/>
+              <w:adjustRightInd w:val="0"/>
+              <w:ind w:left="630" w:leftChars="300"/>
+              <w:rPr>
+                <w:sz w:val="21"/>
+                <w:szCs w:val="21"/>
+              </w:rPr>
+            </w:pPr>
+            <w:r>
+              <w:rPr>
+                <w:sz w:val="21"/>
+                <w:szCs w:val="21"/>
+              </w:rPr>
+              <w:t xml:space="preserve">        &lt;name&gt;yarn.resourcemanager.ha.enabled&lt;/name&gt;</w:t>
+            </w:r>
+          </w:p>
+          <w:p>
+            <w:pPr>
+              <w:pStyle w:val="37"/>
+              <w:topLinePunct/>
+              <w:adjustRightInd w:val="0"/>
+              <w:ind w:left="630" w:leftChars="300"/>
+              <w:rPr>
+                <w:sz w:val="21"/>
+                <w:szCs w:val="21"/>
+              </w:rPr>
+            </w:pPr>
+            <w:r>
+              <w:rPr>
+                <w:sz w:val="21"/>
+                <w:szCs w:val="21"/>
+              </w:rPr>
+              <w:t xml:space="preserve">        &lt;value&gt;true&lt;/value&gt;</w:t>
+            </w:r>
+          </w:p>
+          <w:p>
+            <w:pPr>
+              <w:pStyle w:val="37"/>
+              <w:topLinePunct/>
+              <w:adjustRightInd w:val="0"/>
+              <w:ind w:left="630" w:leftChars="300"/>
+              <w:rPr>
+                <w:sz w:val="21"/>
+                <w:szCs w:val="21"/>
+              </w:rPr>
+            </w:pPr>
+            <w:r>
+              <w:rPr>
+                <w:sz w:val="21"/>
+                <w:szCs w:val="21"/>
+              </w:rPr>
+              <w:t xml:space="preserve">    &lt;/property&gt;</w:t>
+            </w:r>
+          </w:p>
+          <w:p>
+            <w:pPr>
+              <w:pStyle w:val="37"/>
+              <w:topLinePunct/>
+              <w:adjustRightInd w:val="0"/>
+              <w:ind w:left="630" w:leftChars="300"/>
+              <w:rPr>
+                <w:sz w:val="21"/>
+                <w:szCs w:val="21"/>
+              </w:rPr>
+            </w:pPr>
+            <w:r>
+              <w:rPr>
+                <w:sz w:val="21"/>
+                <w:szCs w:val="21"/>
+              </w:rPr>
+              <w:t xml:space="preserve"> </w:t>
+            </w:r>
+          </w:p>
+          <w:p>
+            <w:pPr>
+              <w:pStyle w:val="37"/>
+              <w:topLinePunct/>
+              <w:adjustRightInd w:val="0"/>
+              <w:ind w:left="630" w:leftChars="300"/>
+              <w:rPr>
+                <w:sz w:val="21"/>
+                <w:szCs w:val="21"/>
+              </w:rPr>
+            </w:pPr>
+            <w:r>
+              <w:rPr>
+                <w:sz w:val="21"/>
+                <w:szCs w:val="21"/>
+              </w:rPr>
+              <w:t xml:space="preserve">    &lt;!--声明</w:t>
+            </w:r>
+            <w:r>
+              <w:rPr>
+                <w:rFonts w:hint="eastAsia"/>
+                <w:sz w:val="21"/>
+                <w:szCs w:val="21"/>
+              </w:rPr>
+              <w:t>HA</w:t>
+            </w:r>
+            <w:r>
+              <w:rPr>
+                <w:sz w:val="21"/>
+                <w:szCs w:val="21"/>
+              </w:rPr>
+              <w:t xml:space="preserve"> resourcemanager的地址--&gt;</w:t>
+            </w:r>
+          </w:p>
+          <w:p>
+            <w:pPr>
+              <w:pStyle w:val="37"/>
+              <w:topLinePunct/>
+              <w:adjustRightInd w:val="0"/>
+              <w:ind w:left="630" w:leftChars="300"/>
+              <w:rPr>
+                <w:sz w:val="21"/>
+                <w:szCs w:val="21"/>
+              </w:rPr>
+            </w:pPr>
+            <w:r>
+              <w:rPr>
+                <w:sz w:val="21"/>
+                <w:szCs w:val="21"/>
+              </w:rPr>
+              <w:t xml:space="preserve">    &lt;property&gt;</w:t>
+            </w:r>
+          </w:p>
+          <w:p>
+            <w:pPr>
+              <w:pStyle w:val="37"/>
+              <w:topLinePunct/>
+              <w:adjustRightInd w:val="0"/>
+              <w:ind w:left="630" w:leftChars="300"/>
+              <w:rPr>
+                <w:sz w:val="21"/>
+                <w:szCs w:val="21"/>
+              </w:rPr>
+            </w:pPr>
+            <w:r>
+              <w:rPr>
+                <w:sz w:val="21"/>
+                <w:szCs w:val="21"/>
+              </w:rPr>
+              <w:t xml:space="preserve">        &lt;name&gt;yarn.resourcemanager.cluster-id&lt;/name&gt;</w:t>
+            </w:r>
+          </w:p>
+          <w:p>
+            <w:pPr>
+              <w:pStyle w:val="37"/>
+              <w:topLinePunct/>
+              <w:adjustRightInd w:val="0"/>
+              <w:ind w:left="630" w:leftChars="300"/>
+              <w:rPr>
+                <w:sz w:val="21"/>
+                <w:szCs w:val="21"/>
+              </w:rPr>
+            </w:pPr>
+            <w:r>
+              <w:rPr>
+                <w:sz w:val="21"/>
+                <w:szCs w:val="21"/>
+              </w:rPr>
+              <w:t xml:space="preserve">        &lt;value&gt;cluster-yarn1&lt;/value&gt;</w:t>
+            </w:r>
+          </w:p>
+          <w:p>
+            <w:pPr>
+              <w:pStyle w:val="37"/>
+              <w:topLinePunct/>
+              <w:adjustRightInd w:val="0"/>
+              <w:ind w:left="630" w:leftChars="300"/>
+              <w:rPr>
+                <w:sz w:val="21"/>
+                <w:szCs w:val="21"/>
+              </w:rPr>
+            </w:pPr>
+            <w:r>
+              <w:rPr>
+                <w:sz w:val="21"/>
+                <w:szCs w:val="21"/>
+              </w:rPr>
+              <w:t xml:space="preserve">    &lt;/property&gt;</w:t>
+            </w:r>
+          </w:p>
+          <w:p>
+            <w:pPr>
+              <w:pStyle w:val="37"/>
+              <w:topLinePunct/>
+              <w:adjustRightInd w:val="0"/>
+              <w:ind w:left="630" w:leftChars="300"/>
+              <w:rPr>
+                <w:sz w:val="21"/>
+                <w:szCs w:val="21"/>
+              </w:rPr>
+            </w:pPr>
+            <w:r>
+              <w:rPr>
+                <w:rFonts w:hint="eastAsia"/>
+                <w:sz w:val="21"/>
+                <w:szCs w:val="21"/>
+              </w:rPr>
+              <w:t xml:space="preserve"> </w:t>
+            </w:r>
+            <w:r>
+              <w:rPr>
+                <w:sz w:val="21"/>
+                <w:szCs w:val="21"/>
+              </w:rPr>
+              <w:t xml:space="preserve">    &lt;!-- </w:t>
+            </w:r>
+            <w:r>
+              <w:rPr>
+                <w:rFonts w:hint="eastAsia"/>
+                <w:sz w:val="21"/>
+                <w:szCs w:val="21"/>
+              </w:rPr>
+              <w:t>指定RM的逻辑列表</w:t>
+            </w:r>
+            <w:r>
+              <w:rPr>
+                <w:sz w:val="21"/>
+                <w:szCs w:val="21"/>
+              </w:rPr>
+              <w:t xml:space="preserve"> --&gt;</w:t>
+            </w:r>
+          </w:p>
+          <w:p>
+            <w:pPr>
+              <w:pStyle w:val="37"/>
+              <w:topLinePunct/>
+              <w:adjustRightInd w:val="0"/>
+              <w:ind w:left="630" w:leftChars="300"/>
+              <w:rPr>
+                <w:sz w:val="21"/>
+                <w:szCs w:val="21"/>
+              </w:rPr>
+            </w:pPr>
+            <w:r>
+              <w:rPr>
+                <w:sz w:val="21"/>
+                <w:szCs w:val="21"/>
+              </w:rPr>
+              <w:t xml:space="preserve">    &lt;property&gt;</w:t>
+            </w:r>
+          </w:p>
+          <w:p>
+            <w:pPr>
+              <w:pStyle w:val="37"/>
+              <w:topLinePunct/>
+              <w:adjustRightInd w:val="0"/>
+              <w:ind w:left="630" w:leftChars="300"/>
+              <w:rPr>
+                <w:sz w:val="21"/>
+                <w:szCs w:val="21"/>
+              </w:rPr>
+            </w:pPr>
+            <w:r>
+              <w:rPr>
+                <w:sz w:val="21"/>
+                <w:szCs w:val="21"/>
+              </w:rPr>
+              <w:t xml:space="preserve">        &lt;name&gt;yarn.resourcemanager.ha.rm-ids&lt;/name&gt;</w:t>
+            </w:r>
+          </w:p>
+          <w:p>
+            <w:pPr>
+              <w:pStyle w:val="37"/>
+              <w:topLinePunct/>
+              <w:adjustRightInd w:val="0"/>
+              <w:ind w:left="630" w:leftChars="300"/>
+              <w:rPr>
+                <w:sz w:val="21"/>
+                <w:szCs w:val="21"/>
+              </w:rPr>
+            </w:pPr>
+            <w:r>
+              <w:rPr>
+                <w:sz w:val="21"/>
+                <w:szCs w:val="21"/>
+              </w:rPr>
+              <w:t xml:space="preserve">        &lt;value&gt;rm1,rm2</w:t>
+            </w:r>
+            <w:r>
+              <w:rPr>
+                <w:rFonts w:hint="eastAsia"/>
+                <w:sz w:val="21"/>
+                <w:szCs w:val="21"/>
+              </w:rPr>
+              <w:t>,</w:t>
+            </w:r>
+            <w:r>
+              <w:rPr>
+                <w:sz w:val="21"/>
+                <w:szCs w:val="21"/>
+              </w:rPr>
+              <w:t>rm3&lt;/value&gt;</w:t>
+            </w:r>
+          </w:p>
+          <w:p>
+            <w:pPr>
+              <w:pStyle w:val="37"/>
+              <w:topLinePunct/>
+              <w:adjustRightInd w:val="0"/>
+              <w:ind w:left="630" w:leftChars="300"/>
+              <w:rPr>
+                <w:sz w:val="21"/>
+                <w:szCs w:val="21"/>
+              </w:rPr>
+            </w:pPr>
+            <w:r>
+              <w:rPr>
+                <w:sz w:val="21"/>
+                <w:szCs w:val="21"/>
+              </w:rPr>
+              <w:t xml:space="preserve">    &lt;/property&gt;</w:t>
+            </w:r>
+          </w:p>
+          <w:p>
+            <w:pPr>
+              <w:pStyle w:val="37"/>
+              <w:topLinePunct/>
+              <w:adjustRightInd w:val="0"/>
+              <w:ind w:left="630" w:leftChars="300"/>
+              <w:rPr>
+                <w:sz w:val="21"/>
+                <w:szCs w:val="21"/>
+              </w:rPr>
+            </w:pPr>
+          </w:p>
+          <w:p>
+            <w:pPr>
+              <w:pStyle w:val="37"/>
+              <w:topLinePunct/>
+              <w:adjustRightInd w:val="0"/>
+              <w:ind w:left="630" w:leftChars="300" w:firstLine="420"/>
+              <w:rPr>
+                <w:sz w:val="21"/>
+                <w:szCs w:val="21"/>
+              </w:rPr>
+            </w:pPr>
+            <w:r>
+              <w:rPr>
+                <w:rFonts w:hint="eastAsia"/>
+                <w:sz w:val="21"/>
+                <w:szCs w:val="21"/>
+              </w:rPr>
+              <w:t>&lt;!-- 指定rm1 的主机名 --&gt;</w:t>
+            </w:r>
+          </w:p>
+          <w:p>
+            <w:pPr>
+              <w:pStyle w:val="37"/>
+              <w:topLinePunct/>
+              <w:adjustRightInd w:val="0"/>
+              <w:ind w:left="630" w:leftChars="300" w:firstLine="420"/>
+              <w:rPr>
+                <w:sz w:val="21"/>
+                <w:szCs w:val="21"/>
+              </w:rPr>
+            </w:pPr>
+            <w:r>
+              <w:rPr>
+                <w:sz w:val="21"/>
+                <w:szCs w:val="21"/>
+              </w:rPr>
+              <w:t xml:space="preserve">    &lt;property&gt;</w:t>
+            </w:r>
+          </w:p>
+          <w:p>
+            <w:pPr>
+              <w:pStyle w:val="37"/>
+              <w:topLinePunct/>
+              <w:adjustRightInd w:val="0"/>
+              <w:ind w:left="630" w:leftChars="300" w:firstLine="420"/>
+              <w:rPr>
+                <w:sz w:val="21"/>
+                <w:szCs w:val="21"/>
+              </w:rPr>
+            </w:pPr>
+            <w:r>
+              <w:rPr>
+                <w:sz w:val="21"/>
+                <w:szCs w:val="21"/>
+              </w:rPr>
+              <w:t xml:space="preserve">        &lt;name&gt;yarn.resourcemanager.hostname.rm1&lt;/name&gt;</w:t>
+            </w:r>
+          </w:p>
+          <w:p>
+            <w:pPr>
+              <w:pStyle w:val="37"/>
+              <w:topLinePunct/>
+              <w:adjustRightInd w:val="0"/>
+              <w:ind w:left="630" w:leftChars="300" w:firstLine="420"/>
+              <w:rPr>
+                <w:sz w:val="21"/>
+                <w:szCs w:val="21"/>
+              </w:rPr>
+            </w:pPr>
+            <w:r>
+              <w:rPr>
+                <w:sz w:val="21"/>
+                <w:szCs w:val="21"/>
+              </w:rPr>
+              <w:t xml:space="preserve">        &lt;value&gt;hadoop102&lt;/value&gt;</w:t>
+            </w:r>
+          </w:p>
+          <w:p>
+            <w:pPr>
+              <w:pStyle w:val="37"/>
+              <w:topLinePunct/>
+              <w:adjustRightInd w:val="0"/>
+              <w:ind w:left="630" w:leftChars="300" w:firstLine="420"/>
+              <w:rPr>
+                <w:sz w:val="21"/>
+                <w:szCs w:val="21"/>
+              </w:rPr>
+            </w:pPr>
+            <w:r>
+              <w:rPr>
+                <w:sz w:val="21"/>
+                <w:szCs w:val="21"/>
+              </w:rPr>
+              <w:t xml:space="preserve">    &lt;/property&gt;</w:t>
+            </w:r>
+          </w:p>
+          <w:p>
+            <w:pPr>
+              <w:pStyle w:val="37"/>
+              <w:topLinePunct/>
+              <w:adjustRightInd w:val="0"/>
+              <w:ind w:left="630" w:leftChars="300" w:firstLine="420"/>
+              <w:rPr>
+                <w:sz w:val="21"/>
+                <w:szCs w:val="21"/>
+              </w:rPr>
+            </w:pPr>
+            <w:r>
+              <w:rPr>
+                <w:rFonts w:hint="eastAsia"/>
+                <w:sz w:val="21"/>
+                <w:szCs w:val="21"/>
+              </w:rPr>
+              <w:t xml:space="preserve">    &lt;!-- 指定rm1的web端地址 --&gt;</w:t>
+            </w:r>
+          </w:p>
+          <w:p>
+            <w:pPr>
+              <w:pStyle w:val="37"/>
+              <w:topLinePunct/>
+              <w:adjustRightInd w:val="0"/>
+              <w:ind w:left="630" w:leftChars="300" w:firstLine="420"/>
+              <w:rPr>
+                <w:sz w:val="21"/>
+                <w:szCs w:val="21"/>
+              </w:rPr>
+            </w:pPr>
             <w:r>
               <w:rPr>
                 <w:sz w:val="21"/>
@@ -8729,45 +9430,183 @@
               <w:pStyle w:val="37"/>
               <w:topLinePunct/>
               <w:adjustRightInd w:val="0"/>
-              <w:ind w:left="630" w:leftChars="300"/>
-              <w:rPr>
-                <w:sz w:val="21"/>
-                <w:szCs w:val="21"/>
-              </w:rPr>
-            </w:pPr>
-            <w:r>
-              <w:rPr>
-                <w:sz w:val="21"/>
-                <w:szCs w:val="21"/>
-              </w:rPr>
-              <w:t xml:space="preserve">        &lt;name&gt;yarn.nodemanager.aux-services&lt;/name&gt;</w:t>
-            </w:r>
-          </w:p>
-          <w:p>
-            <w:pPr>
-              <w:pStyle w:val="37"/>
-              <w:topLinePunct/>
-              <w:adjustRightInd w:val="0"/>
-              <w:ind w:left="630" w:leftChars="300"/>
-              <w:rPr>
-                <w:sz w:val="21"/>
-                <w:szCs w:val="21"/>
-              </w:rPr>
-            </w:pPr>
-            <w:r>
-              <w:rPr>
-                <w:sz w:val="21"/>
-                <w:szCs w:val="21"/>
-              </w:rPr>
-              <w:t xml:space="preserve">        &lt;value&gt;mapreduce_shuffle&lt;/value&gt;</w:t>
-            </w:r>
-          </w:p>
-          <w:p>
-            <w:pPr>
-              <w:pStyle w:val="37"/>
-              <w:topLinePunct/>
-              <w:adjustRightInd w:val="0"/>
-              <w:ind w:left="630" w:leftChars="300"/>
+              <w:ind w:left="630" w:leftChars="300" w:firstLine="420"/>
+              <w:rPr>
+                <w:sz w:val="21"/>
+                <w:szCs w:val="21"/>
+              </w:rPr>
+            </w:pPr>
+            <w:r>
+              <w:rPr>
+                <w:sz w:val="21"/>
+                <w:szCs w:val="21"/>
+              </w:rPr>
+              <w:t xml:space="preserve">        &lt;name&gt;yarn.resourcemanager.webapp.address.rm1&lt;/name&gt;</w:t>
+            </w:r>
+          </w:p>
+          <w:p>
+            <w:pPr>
+              <w:pStyle w:val="37"/>
+              <w:topLinePunct/>
+              <w:adjustRightInd w:val="0"/>
+              <w:ind w:left="630" w:leftChars="300" w:firstLine="420"/>
+              <w:rPr>
+                <w:sz w:val="21"/>
+                <w:szCs w:val="21"/>
+              </w:rPr>
+            </w:pPr>
+            <w:r>
+              <w:rPr>
+                <w:sz w:val="21"/>
+                <w:szCs w:val="21"/>
+              </w:rPr>
+              <w:t xml:space="preserve">        &lt;value&gt;hadoop102:8088&lt;/value&gt;</w:t>
+            </w:r>
+          </w:p>
+          <w:p>
+            <w:pPr>
+              <w:pStyle w:val="37"/>
+              <w:topLinePunct/>
+              <w:adjustRightInd w:val="0"/>
+              <w:ind w:left="630" w:leftChars="300" w:firstLine="420"/>
+              <w:rPr>
+                <w:sz w:val="21"/>
+                <w:szCs w:val="21"/>
+              </w:rPr>
+            </w:pPr>
+            <w:r>
+              <w:rPr>
+                <w:sz w:val="21"/>
+                <w:szCs w:val="21"/>
+              </w:rPr>
+              <w:t>&lt;/property&gt;</w:t>
+            </w:r>
+          </w:p>
+          <w:p>
+            <w:pPr>
+              <w:pStyle w:val="37"/>
+              <w:topLinePunct/>
+              <w:adjustRightInd w:val="0"/>
+              <w:ind w:left="630" w:leftChars="300" w:firstLine="420"/>
+              <w:rPr>
+                <w:sz w:val="21"/>
+                <w:szCs w:val="21"/>
+              </w:rPr>
+            </w:pPr>
+            <w:r>
+              <w:rPr>
+                <w:rFonts w:hint="eastAsia"/>
+                <w:sz w:val="21"/>
+                <w:szCs w:val="21"/>
+              </w:rPr>
+              <w:t xml:space="preserve"> </w:t>
+            </w:r>
+            <w:r>
+              <w:rPr>
+                <w:sz w:val="21"/>
+                <w:szCs w:val="21"/>
+              </w:rPr>
+              <w:t xml:space="preserve">  &lt;!--  =========== rm1 </w:t>
+            </w:r>
+            <w:r>
+              <w:rPr>
+                <w:rFonts w:hint="eastAsia"/>
+                <w:sz w:val="21"/>
+                <w:szCs w:val="21"/>
+              </w:rPr>
+              <w:t>配置</w:t>
+            </w:r>
+            <w:r>
+              <w:rPr>
+                <w:sz w:val="21"/>
+                <w:szCs w:val="21"/>
+              </w:rPr>
+              <w:t xml:space="preserve">============  --&gt; </w:t>
+            </w:r>
+          </w:p>
+          <w:p>
+            <w:pPr>
+              <w:pStyle w:val="37"/>
+              <w:topLinePunct/>
+              <w:adjustRightInd w:val="0"/>
+              <w:ind w:left="630" w:leftChars="300" w:firstLine="420"/>
+              <w:rPr>
+                <w:sz w:val="21"/>
+                <w:szCs w:val="21"/>
+              </w:rPr>
+            </w:pPr>
+            <w:r>
+              <w:rPr>
+                <w:rFonts w:hint="eastAsia"/>
+                <w:sz w:val="21"/>
+                <w:szCs w:val="21"/>
+              </w:rPr>
+              <w:t xml:space="preserve">   &lt;!-- 指定rm1的内部通信地址 --&gt;</w:t>
+            </w:r>
+          </w:p>
+          <w:p>
+            <w:pPr>
+              <w:pStyle w:val="37"/>
+              <w:topLinePunct/>
+              <w:adjustRightInd w:val="0"/>
+              <w:ind w:left="630" w:leftChars="300" w:firstLine="420"/>
+              <w:rPr>
+                <w:sz w:val="21"/>
+                <w:szCs w:val="21"/>
+              </w:rPr>
+            </w:pPr>
+            <w:r>
+              <w:rPr>
+                <w:sz w:val="21"/>
+                <w:szCs w:val="21"/>
+              </w:rPr>
+              <w:t xml:space="preserve">    &lt;property&gt;</w:t>
+            </w:r>
+          </w:p>
+          <w:p>
+            <w:pPr>
+              <w:pStyle w:val="37"/>
+              <w:topLinePunct/>
+              <w:adjustRightInd w:val="0"/>
+              <w:ind w:left="630" w:leftChars="300" w:firstLine="420"/>
+              <w:rPr>
+                <w:sz w:val="21"/>
+                <w:szCs w:val="21"/>
+              </w:rPr>
+            </w:pPr>
+            <w:r>
+              <w:rPr>
+                <w:sz w:val="21"/>
+                <w:szCs w:val="21"/>
+              </w:rPr>
+              <w:t xml:space="preserve">        &lt;name&gt;yarn.resourcemanager.address.rm1&lt;/name&gt;</w:t>
+            </w:r>
+          </w:p>
+          <w:p>
+            <w:pPr>
+              <w:pStyle w:val="37"/>
+              <w:topLinePunct/>
+              <w:adjustRightInd w:val="0"/>
+              <w:ind w:left="630" w:leftChars="300" w:firstLine="420"/>
+              <w:rPr>
+                <w:sz w:val="21"/>
+                <w:szCs w:val="21"/>
+              </w:rPr>
+            </w:pPr>
+            <w:r>
+              <w:rPr>
+                <w:sz w:val="21"/>
+                <w:szCs w:val="21"/>
+              </w:rPr>
+              <w:t xml:space="preserve">        &lt;value&gt;hadoop102:8032&lt;/value&gt;</w:t>
+            </w:r>
+          </w:p>
+          <w:p>
+            <w:pPr>
+              <w:pStyle w:val="37"/>
+              <w:topLinePunct/>
+              <w:adjustRightInd w:val="0"/>
+              <w:ind w:left="630" w:leftChars="300" w:firstLine="420"/>
               <w:rPr>
                 <w:sz w:val="21"/>
                 <w:szCs w:val="21"/>
@@ -8786,38 +9625,27 @@
               <w:pStyle w:val="37"/>
               <w:topLinePunct/>
               <w:adjustRightInd w:val="0"/>
-              <w:ind w:left="630" w:leftChars="300"/>
-              <w:rPr>
-                <w:sz w:val="21"/>
-                <w:szCs w:val="21"/>
-              </w:rPr>
-            </w:pPr>
-          </w:p>
-          <w:p>
-            <w:pPr>
-              <w:pStyle w:val="37"/>
-              <w:topLinePunct/>
-              <w:adjustRightInd w:val="0"/>
-              <w:ind w:left="630" w:leftChars="300"/>
-              <w:rPr>
-                <w:sz w:val="21"/>
-                <w:szCs w:val="21"/>
-              </w:rPr>
-            </w:pPr>
-            <w:r>
-              <w:rPr>
-                <w:sz w:val="21"/>
-                <w:szCs w:val="21"/>
-              </w:rPr>
-              <w:t xml:space="preserve">    &lt;!--启用resourcemanager ha--&gt;</w:t>
-            </w:r>
-          </w:p>
-          <w:p>
-            <w:pPr>
-              <w:pStyle w:val="37"/>
-              <w:topLinePunct/>
-              <w:adjustRightInd w:val="0"/>
-              <w:ind w:left="630" w:leftChars="300"/>
+              <w:ind w:left="630" w:leftChars="300" w:firstLine="420"/>
+              <w:rPr>
+                <w:sz w:val="21"/>
+                <w:szCs w:val="21"/>
+              </w:rPr>
+            </w:pPr>
+            <w:r>
+              <w:rPr>
+                <w:rFonts w:hint="eastAsia"/>
+                <w:sz w:val="21"/>
+                <w:szCs w:val="21"/>
+              </w:rPr>
+              <w:t xml:space="preserve">  &lt;!-- 指定AM向rm1申请资源的地址 --&gt;</w:t>
+            </w:r>
+          </w:p>
+          <w:p>
+            <w:pPr>
+              <w:pStyle w:val="37"/>
+              <w:topLinePunct/>
+              <w:adjustRightInd w:val="0"/>
+              <w:ind w:left="630" w:leftChars="300" w:firstLine="420"/>
               <w:rPr>
                 <w:sz w:val="21"/>
                 <w:szCs w:val="21"/>
@@ -8836,18 +9664,1259 @@
               <w:pStyle w:val="37"/>
               <w:topLinePunct/>
               <w:adjustRightInd w:val="0"/>
-              <w:ind w:left="630" w:leftChars="300"/>
-              <w:rPr>
-                <w:sz w:val="21"/>
-                <w:szCs w:val="21"/>
-              </w:rPr>
-            </w:pPr>
-            <w:r>
-              <w:rPr>
-                <w:sz w:val="21"/>
-                <w:szCs w:val="21"/>
-              </w:rPr>
-              <w:t xml:space="preserve">        &lt;name&gt;yarn.resourcemanager.ha.enabled&lt;/name&gt;</w:t>
+              <w:ind w:left="630" w:leftChars="300" w:firstLine="420"/>
+              <w:rPr>
+                <w:sz w:val="21"/>
+                <w:szCs w:val="21"/>
+              </w:rPr>
+            </w:pPr>
+            <w:r>
+              <w:rPr>
+                <w:sz w:val="21"/>
+                <w:szCs w:val="21"/>
+              </w:rPr>
+              <w:t xml:space="preserve">        &lt;name&gt;yarn.resourcemanager.scheduler.address.rm1&lt;/name&gt;  </w:t>
+            </w:r>
+          </w:p>
+          <w:p>
+            <w:pPr>
+              <w:pStyle w:val="37"/>
+              <w:topLinePunct/>
+              <w:adjustRightInd w:val="0"/>
+              <w:ind w:left="630" w:leftChars="300" w:firstLine="420"/>
+              <w:rPr>
+                <w:sz w:val="21"/>
+                <w:szCs w:val="21"/>
+              </w:rPr>
+            </w:pPr>
+            <w:r>
+              <w:rPr>
+                <w:sz w:val="21"/>
+                <w:szCs w:val="21"/>
+              </w:rPr>
+              <w:t xml:space="preserve">        &lt;value&gt;hadoop102:8030&lt;/value&gt;</w:t>
+            </w:r>
+          </w:p>
+          <w:p>
+            <w:pPr>
+              <w:pStyle w:val="37"/>
+              <w:topLinePunct/>
+              <w:adjustRightInd w:val="0"/>
+              <w:ind w:left="630" w:leftChars="300" w:firstLine="420"/>
+              <w:rPr>
+                <w:sz w:val="21"/>
+                <w:szCs w:val="21"/>
+              </w:rPr>
+            </w:pPr>
+            <w:r>
+              <w:rPr>
+                <w:sz w:val="21"/>
+                <w:szCs w:val="21"/>
+              </w:rPr>
+              <w:t xml:space="preserve">    &lt;/property&gt;</w:t>
+            </w:r>
+          </w:p>
+          <w:p>
+            <w:pPr>
+              <w:pStyle w:val="37"/>
+              <w:topLinePunct/>
+              <w:adjustRightInd w:val="0"/>
+              <w:ind w:left="630" w:leftChars="300" w:firstLine="420"/>
+              <w:rPr>
+                <w:sz w:val="21"/>
+                <w:szCs w:val="21"/>
+              </w:rPr>
+            </w:pPr>
+            <w:r>
+              <w:rPr>
+                <w:rFonts w:hint="eastAsia"/>
+                <w:sz w:val="21"/>
+                <w:szCs w:val="21"/>
+              </w:rPr>
+              <w:t xml:space="preserve">  &lt;!-- 指定供NM连接的地址 --&gt;  </w:t>
+            </w:r>
+          </w:p>
+          <w:p>
+            <w:pPr>
+              <w:pStyle w:val="37"/>
+              <w:topLinePunct/>
+              <w:adjustRightInd w:val="0"/>
+              <w:ind w:left="630" w:leftChars="300" w:firstLine="420"/>
+              <w:rPr>
+                <w:sz w:val="21"/>
+                <w:szCs w:val="21"/>
+              </w:rPr>
+            </w:pPr>
+            <w:r>
+              <w:rPr>
+                <w:sz w:val="21"/>
+                <w:szCs w:val="21"/>
+              </w:rPr>
+              <w:t>&lt;property&gt;</w:t>
+            </w:r>
+          </w:p>
+          <w:p>
+            <w:pPr>
+              <w:pStyle w:val="37"/>
+              <w:topLinePunct/>
+              <w:adjustRightInd w:val="0"/>
+              <w:ind w:left="630" w:leftChars="300" w:firstLine="420"/>
+              <w:rPr>
+                <w:sz w:val="21"/>
+                <w:szCs w:val="21"/>
+              </w:rPr>
+            </w:pPr>
+            <w:r>
+              <w:rPr>
+                <w:sz w:val="21"/>
+                <w:szCs w:val="21"/>
+              </w:rPr>
+              <w:t xml:space="preserve">        &lt;name&gt;yarn.resourcemanager.resource-tracker.address.rm1&lt;/name&gt;</w:t>
+            </w:r>
+          </w:p>
+          <w:p>
+            <w:pPr>
+              <w:pStyle w:val="37"/>
+              <w:topLinePunct/>
+              <w:adjustRightInd w:val="0"/>
+              <w:ind w:left="630" w:leftChars="300" w:firstLine="420"/>
+              <w:rPr>
+                <w:sz w:val="21"/>
+                <w:szCs w:val="21"/>
+              </w:rPr>
+            </w:pPr>
+            <w:r>
+              <w:rPr>
+                <w:sz w:val="21"/>
+                <w:szCs w:val="21"/>
+              </w:rPr>
+              <w:t xml:space="preserve">        &lt;value&gt;hadoop102:8031&lt;/value&gt;</w:t>
+            </w:r>
+          </w:p>
+          <w:p>
+            <w:pPr>
+              <w:pStyle w:val="37"/>
+              <w:topLinePunct/>
+              <w:adjustRightInd w:val="0"/>
+              <w:ind w:left="630" w:leftChars="300" w:firstLine="420"/>
+              <w:rPr>
+                <w:sz w:val="21"/>
+                <w:szCs w:val="21"/>
+              </w:rPr>
+            </w:pPr>
+            <w:r>
+              <w:rPr>
+                <w:sz w:val="21"/>
+                <w:szCs w:val="21"/>
+              </w:rPr>
+              <w:t>&lt;/property&gt;</w:t>
+            </w:r>
+          </w:p>
+          <w:p>
+            <w:pPr>
+              <w:pStyle w:val="37"/>
+              <w:topLinePunct/>
+              <w:adjustRightInd w:val="0"/>
+              <w:ind w:left="630" w:leftChars="300" w:firstLine="420"/>
+              <w:rPr>
+                <w:sz w:val="21"/>
+                <w:szCs w:val="21"/>
+              </w:rPr>
+            </w:pPr>
+          </w:p>
+          <w:p>
+            <w:pPr>
+              <w:pStyle w:val="37"/>
+              <w:topLinePunct/>
+              <w:adjustRightInd w:val="0"/>
+              <w:ind w:left="630" w:leftChars="300" w:firstLine="420"/>
+              <w:rPr>
+                <w:sz w:val="21"/>
+                <w:szCs w:val="21"/>
+              </w:rPr>
+            </w:pPr>
+            <w:r>
+              <w:rPr>
+                <w:sz w:val="21"/>
+                <w:szCs w:val="21"/>
+              </w:rPr>
+              <w:t xml:space="preserve">&lt;!--  =========== rm2 </w:t>
+            </w:r>
+            <w:r>
+              <w:rPr>
+                <w:rFonts w:hint="eastAsia"/>
+                <w:sz w:val="21"/>
+                <w:szCs w:val="21"/>
+              </w:rPr>
+              <w:t>配置</w:t>
+            </w:r>
+            <w:r>
+              <w:rPr>
+                <w:sz w:val="21"/>
+                <w:szCs w:val="21"/>
+              </w:rPr>
+              <w:t xml:space="preserve">============  --&gt; </w:t>
+            </w:r>
+          </w:p>
+          <w:p>
+            <w:pPr>
+              <w:pStyle w:val="37"/>
+              <w:topLinePunct/>
+              <w:adjustRightInd w:val="0"/>
+              <w:ind w:left="630" w:leftChars="300"/>
+              <w:rPr>
+                <w:sz w:val="21"/>
+                <w:szCs w:val="21"/>
+              </w:rPr>
+            </w:pPr>
+          </w:p>
+          <w:p>
+            <w:pPr>
+              <w:pStyle w:val="37"/>
+              <w:topLinePunct/>
+              <w:adjustRightInd w:val="0"/>
+              <w:ind w:left="630" w:leftChars="300"/>
+              <w:rPr>
+                <w:sz w:val="21"/>
+                <w:szCs w:val="21"/>
+              </w:rPr>
+            </w:pPr>
+            <w:r>
+              <w:rPr>
+                <w:sz w:val="21"/>
+                <w:szCs w:val="21"/>
+              </w:rPr>
+              <w:t xml:space="preserve">    &lt;property&gt;</w:t>
+            </w:r>
+          </w:p>
+          <w:p>
+            <w:pPr>
+              <w:pStyle w:val="37"/>
+              <w:topLinePunct/>
+              <w:adjustRightInd w:val="0"/>
+              <w:ind w:left="630" w:leftChars="300"/>
+              <w:rPr>
+                <w:sz w:val="21"/>
+                <w:szCs w:val="21"/>
+              </w:rPr>
+            </w:pPr>
+            <w:r>
+              <w:rPr>
+                <w:sz w:val="21"/>
+                <w:szCs w:val="21"/>
+              </w:rPr>
+              <w:t xml:space="preserve">        &lt;name&gt;yarn.resourcemanager.hostname.rm2&lt;/name&gt;</w:t>
+            </w:r>
+          </w:p>
+          <w:p>
+            <w:pPr>
+              <w:pStyle w:val="37"/>
+              <w:topLinePunct/>
+              <w:adjustRightInd w:val="0"/>
+              <w:ind w:left="630" w:leftChars="300"/>
+              <w:rPr>
+                <w:sz w:val="21"/>
+                <w:szCs w:val="21"/>
+              </w:rPr>
+            </w:pPr>
+            <w:r>
+              <w:rPr>
+                <w:sz w:val="21"/>
+                <w:szCs w:val="21"/>
+              </w:rPr>
+              <w:t xml:space="preserve">        &lt;value&gt;hadoop103&lt;/value&gt;</w:t>
+            </w:r>
+          </w:p>
+          <w:p>
+            <w:pPr>
+              <w:pStyle w:val="37"/>
+              <w:topLinePunct/>
+              <w:adjustRightInd w:val="0"/>
+              <w:ind w:left="630" w:leftChars="300" w:firstLine="420"/>
+              <w:rPr>
+                <w:sz w:val="21"/>
+                <w:szCs w:val="21"/>
+              </w:rPr>
+            </w:pPr>
+            <w:r>
+              <w:rPr>
+                <w:sz w:val="21"/>
+                <w:szCs w:val="21"/>
+              </w:rPr>
+              <w:t>&lt;/property&gt;</w:t>
+            </w:r>
+          </w:p>
+          <w:p>
+            <w:pPr>
+              <w:pStyle w:val="37"/>
+              <w:topLinePunct/>
+              <w:adjustRightInd w:val="0"/>
+              <w:ind w:left="630" w:leftChars="300" w:firstLine="420"/>
+              <w:rPr>
+                <w:sz w:val="21"/>
+                <w:szCs w:val="21"/>
+              </w:rPr>
+            </w:pPr>
+          </w:p>
+          <w:p>
+            <w:pPr>
+              <w:pStyle w:val="37"/>
+              <w:topLinePunct/>
+              <w:adjustRightInd w:val="0"/>
+              <w:ind w:left="630" w:leftChars="300" w:firstLine="420"/>
+              <w:rPr>
+                <w:sz w:val="21"/>
+                <w:szCs w:val="21"/>
+              </w:rPr>
+            </w:pPr>
+            <w:r>
+              <w:rPr>
+                <w:sz w:val="21"/>
+                <w:szCs w:val="21"/>
+              </w:rPr>
+              <w:t>&lt;property&gt;</w:t>
+            </w:r>
+          </w:p>
+          <w:p>
+            <w:pPr>
+              <w:pStyle w:val="37"/>
+              <w:topLinePunct/>
+              <w:adjustRightInd w:val="0"/>
+              <w:ind w:left="630" w:leftChars="300" w:firstLine="420"/>
+              <w:rPr>
+                <w:sz w:val="21"/>
+                <w:szCs w:val="21"/>
+              </w:rPr>
+            </w:pPr>
+            <w:r>
+              <w:rPr>
+                <w:sz w:val="21"/>
+                <w:szCs w:val="21"/>
+              </w:rPr>
+              <w:t xml:space="preserve">        &lt;name&gt;yarn.resourcemanager.webapp.address.rm2&lt;/name&gt;</w:t>
+            </w:r>
+          </w:p>
+          <w:p>
+            <w:pPr>
+              <w:pStyle w:val="37"/>
+              <w:topLinePunct/>
+              <w:adjustRightInd w:val="0"/>
+              <w:ind w:left="630" w:leftChars="300" w:firstLine="420"/>
+              <w:rPr>
+                <w:sz w:val="21"/>
+                <w:szCs w:val="21"/>
+              </w:rPr>
+            </w:pPr>
+            <w:r>
+              <w:rPr>
+                <w:sz w:val="21"/>
+                <w:szCs w:val="21"/>
+              </w:rPr>
+              <w:t xml:space="preserve">        &lt;value&gt;hadoop103:8088&lt;/value&gt;</w:t>
+            </w:r>
+          </w:p>
+          <w:p>
+            <w:pPr>
+              <w:pStyle w:val="37"/>
+              <w:topLinePunct/>
+              <w:adjustRightInd w:val="0"/>
+              <w:ind w:left="630" w:leftChars="300" w:firstLine="420"/>
+              <w:rPr>
+                <w:sz w:val="21"/>
+                <w:szCs w:val="21"/>
+              </w:rPr>
+            </w:pPr>
+            <w:r>
+              <w:rPr>
+                <w:sz w:val="21"/>
+                <w:szCs w:val="21"/>
+              </w:rPr>
+              <w:t>&lt;/property&gt;</w:t>
+            </w:r>
+          </w:p>
+          <w:p>
+            <w:pPr>
+              <w:pStyle w:val="37"/>
+              <w:topLinePunct/>
+              <w:adjustRightInd w:val="0"/>
+              <w:ind w:left="630" w:leftChars="300" w:firstLine="420"/>
+              <w:rPr>
+                <w:sz w:val="21"/>
+                <w:szCs w:val="21"/>
+              </w:rPr>
+            </w:pPr>
+            <w:r>
+              <w:rPr>
+                <w:sz w:val="21"/>
+                <w:szCs w:val="21"/>
+              </w:rPr>
+              <w:t xml:space="preserve">    &lt;property&gt;</w:t>
+            </w:r>
+          </w:p>
+          <w:p>
+            <w:pPr>
+              <w:pStyle w:val="37"/>
+              <w:topLinePunct/>
+              <w:adjustRightInd w:val="0"/>
+              <w:ind w:left="630" w:leftChars="300" w:firstLine="420"/>
+              <w:rPr>
+                <w:sz w:val="21"/>
+                <w:szCs w:val="21"/>
+              </w:rPr>
+            </w:pPr>
+            <w:r>
+              <w:rPr>
+                <w:sz w:val="21"/>
+                <w:szCs w:val="21"/>
+              </w:rPr>
+              <w:t xml:space="preserve">        &lt;name&gt;yarn.resourcemanager.address.rm2&lt;/name&gt;</w:t>
+            </w:r>
+          </w:p>
+          <w:p>
+            <w:pPr>
+              <w:pStyle w:val="37"/>
+              <w:topLinePunct/>
+              <w:adjustRightInd w:val="0"/>
+              <w:ind w:left="630" w:leftChars="300" w:firstLine="420"/>
+              <w:rPr>
+                <w:sz w:val="21"/>
+                <w:szCs w:val="21"/>
+              </w:rPr>
+            </w:pPr>
+            <w:r>
+              <w:rPr>
+                <w:sz w:val="21"/>
+                <w:szCs w:val="21"/>
+              </w:rPr>
+              <w:t xml:space="preserve">        &lt;value&gt;hadoop103:8032&lt;/value&gt;</w:t>
+            </w:r>
+          </w:p>
+          <w:p>
+            <w:pPr>
+              <w:pStyle w:val="37"/>
+              <w:topLinePunct/>
+              <w:adjustRightInd w:val="0"/>
+              <w:ind w:left="630" w:leftChars="300" w:firstLine="420"/>
+              <w:rPr>
+                <w:sz w:val="21"/>
+                <w:szCs w:val="21"/>
+              </w:rPr>
+            </w:pPr>
+            <w:r>
+              <w:rPr>
+                <w:sz w:val="21"/>
+                <w:szCs w:val="21"/>
+              </w:rPr>
+              <w:t xml:space="preserve">    &lt;/property&gt;</w:t>
+            </w:r>
+          </w:p>
+          <w:p>
+            <w:pPr>
+              <w:pStyle w:val="37"/>
+              <w:topLinePunct/>
+              <w:adjustRightInd w:val="0"/>
+              <w:ind w:left="630" w:leftChars="300" w:firstLine="420"/>
+              <w:rPr>
+                <w:sz w:val="21"/>
+                <w:szCs w:val="21"/>
+              </w:rPr>
+            </w:pPr>
+            <w:r>
+              <w:rPr>
+                <w:sz w:val="21"/>
+                <w:szCs w:val="21"/>
+              </w:rPr>
+              <w:t xml:space="preserve">    &lt;property&gt;</w:t>
+            </w:r>
+          </w:p>
+          <w:p>
+            <w:pPr>
+              <w:pStyle w:val="37"/>
+              <w:topLinePunct/>
+              <w:adjustRightInd w:val="0"/>
+              <w:ind w:left="630" w:leftChars="300" w:firstLine="420"/>
+              <w:rPr>
+                <w:sz w:val="21"/>
+                <w:szCs w:val="21"/>
+              </w:rPr>
+            </w:pPr>
+            <w:r>
+              <w:rPr>
+                <w:sz w:val="21"/>
+                <w:szCs w:val="21"/>
+              </w:rPr>
+              <w:t xml:space="preserve">        &lt;name&gt;yarn.resourcemanager.scheduler.address.rm2&lt;/name&gt;</w:t>
+            </w:r>
+          </w:p>
+          <w:p>
+            <w:pPr>
+              <w:pStyle w:val="37"/>
+              <w:topLinePunct/>
+              <w:adjustRightInd w:val="0"/>
+              <w:ind w:left="630" w:leftChars="300" w:firstLine="420"/>
+              <w:rPr>
+                <w:sz w:val="21"/>
+                <w:szCs w:val="21"/>
+              </w:rPr>
+            </w:pPr>
+            <w:r>
+              <w:rPr>
+                <w:sz w:val="21"/>
+                <w:szCs w:val="21"/>
+              </w:rPr>
+              <w:t xml:space="preserve">        &lt;value&gt;hadoop103:8030&lt;/value&gt;</w:t>
+            </w:r>
+          </w:p>
+          <w:p>
+            <w:pPr>
+              <w:pStyle w:val="37"/>
+              <w:topLinePunct/>
+              <w:adjustRightInd w:val="0"/>
+              <w:ind w:left="630" w:leftChars="300" w:firstLine="420"/>
+              <w:rPr>
+                <w:sz w:val="21"/>
+                <w:szCs w:val="21"/>
+              </w:rPr>
+            </w:pPr>
+            <w:r>
+              <w:rPr>
+                <w:sz w:val="21"/>
+                <w:szCs w:val="21"/>
+              </w:rPr>
+              <w:t xml:space="preserve">    &lt;/property&gt;</w:t>
+            </w:r>
+          </w:p>
+          <w:p>
+            <w:pPr>
+              <w:pStyle w:val="37"/>
+              <w:topLinePunct/>
+              <w:adjustRightInd w:val="0"/>
+              <w:ind w:left="630" w:leftChars="300" w:firstLine="420"/>
+              <w:rPr>
+                <w:sz w:val="21"/>
+                <w:szCs w:val="21"/>
+              </w:rPr>
+            </w:pPr>
+          </w:p>
+          <w:p>
+            <w:pPr>
+              <w:pStyle w:val="37"/>
+              <w:topLinePunct/>
+              <w:adjustRightInd w:val="0"/>
+              <w:ind w:left="630" w:leftChars="300" w:firstLine="420"/>
+              <w:rPr>
+                <w:sz w:val="21"/>
+                <w:szCs w:val="21"/>
+              </w:rPr>
+            </w:pPr>
+            <w:r>
+              <w:rPr>
+                <w:sz w:val="21"/>
+                <w:szCs w:val="21"/>
+              </w:rPr>
+              <w:t>&lt;property&gt;</w:t>
+            </w:r>
+          </w:p>
+          <w:p>
+            <w:pPr>
+              <w:pStyle w:val="37"/>
+              <w:topLinePunct/>
+              <w:adjustRightInd w:val="0"/>
+              <w:ind w:left="630" w:leftChars="300" w:firstLine="420"/>
+              <w:rPr>
+                <w:sz w:val="21"/>
+                <w:szCs w:val="21"/>
+              </w:rPr>
+            </w:pPr>
+            <w:r>
+              <w:rPr>
+                <w:sz w:val="21"/>
+                <w:szCs w:val="21"/>
+              </w:rPr>
+              <w:t xml:space="preserve">        &lt;name&gt;yarn.resourcemanager.resource-tracker.address.rm2&lt;/name&gt;</w:t>
+            </w:r>
+          </w:p>
+          <w:p>
+            <w:pPr>
+              <w:pStyle w:val="37"/>
+              <w:topLinePunct/>
+              <w:adjustRightInd w:val="0"/>
+              <w:ind w:left="630" w:leftChars="300" w:firstLine="420"/>
+              <w:rPr>
+                <w:sz w:val="21"/>
+                <w:szCs w:val="21"/>
+              </w:rPr>
+            </w:pPr>
+            <w:r>
+              <w:rPr>
+                <w:sz w:val="21"/>
+                <w:szCs w:val="21"/>
+              </w:rPr>
+              <w:t xml:space="preserve">        &lt;value&gt;hadoop103:8031&lt;/value&gt;</w:t>
+            </w:r>
+          </w:p>
+          <w:p>
+            <w:pPr>
+              <w:pStyle w:val="37"/>
+              <w:topLinePunct/>
+              <w:adjustRightInd w:val="0"/>
+              <w:ind w:left="630" w:leftChars="300" w:firstLine="420"/>
+              <w:rPr>
+                <w:sz w:val="21"/>
+                <w:szCs w:val="21"/>
+              </w:rPr>
+            </w:pPr>
+            <w:r>
+              <w:rPr>
+                <w:sz w:val="21"/>
+                <w:szCs w:val="21"/>
+              </w:rPr>
+              <w:t>&lt;/property&gt;</w:t>
+            </w:r>
+          </w:p>
+          <w:p>
+            <w:pPr>
+              <w:pStyle w:val="37"/>
+              <w:topLinePunct/>
+              <w:adjustRightInd w:val="0"/>
+              <w:ind w:left="630" w:leftChars="300" w:firstLine="420"/>
+              <w:rPr>
+                <w:sz w:val="21"/>
+                <w:szCs w:val="21"/>
+              </w:rPr>
+            </w:pPr>
+          </w:p>
+          <w:p>
+            <w:pPr>
+              <w:pStyle w:val="37"/>
+              <w:topLinePunct/>
+              <w:adjustRightInd w:val="0"/>
+              <w:ind w:left="630" w:leftChars="300" w:firstLine="420"/>
+              <w:rPr>
+                <w:sz w:val="21"/>
+                <w:szCs w:val="21"/>
+              </w:rPr>
+            </w:pPr>
+            <w:r>
+              <w:rPr>
+                <w:sz w:val="21"/>
+                <w:szCs w:val="21"/>
+              </w:rPr>
+              <w:t xml:space="preserve">&lt;!--  =========== rm3 </w:t>
+            </w:r>
+            <w:r>
+              <w:rPr>
+                <w:rFonts w:hint="eastAsia"/>
+                <w:sz w:val="21"/>
+                <w:szCs w:val="21"/>
+              </w:rPr>
+              <w:t>配置</w:t>
+            </w:r>
+            <w:r>
+              <w:rPr>
+                <w:sz w:val="21"/>
+                <w:szCs w:val="21"/>
+              </w:rPr>
+              <w:t xml:space="preserve">============  --&gt; </w:t>
+            </w:r>
+          </w:p>
+          <w:p>
+            <w:pPr>
+              <w:pStyle w:val="37"/>
+              <w:topLinePunct/>
+              <w:adjustRightInd w:val="0"/>
+              <w:ind w:left="630" w:leftChars="300" w:firstLine="420"/>
+              <w:rPr>
+                <w:sz w:val="21"/>
+                <w:szCs w:val="21"/>
+              </w:rPr>
+            </w:pPr>
+          </w:p>
+          <w:p>
+            <w:pPr>
+              <w:pStyle w:val="37"/>
+              <w:topLinePunct/>
+              <w:adjustRightInd w:val="0"/>
+              <w:ind w:left="630" w:leftChars="300"/>
+              <w:rPr>
+                <w:sz w:val="21"/>
+                <w:szCs w:val="21"/>
+              </w:rPr>
+            </w:pPr>
+            <w:r>
+              <w:rPr>
+                <w:sz w:val="21"/>
+                <w:szCs w:val="21"/>
+              </w:rPr>
+              <w:t xml:space="preserve">    &lt;property&gt;</w:t>
+            </w:r>
+          </w:p>
+          <w:p>
+            <w:pPr>
+              <w:pStyle w:val="37"/>
+              <w:topLinePunct/>
+              <w:adjustRightInd w:val="0"/>
+              <w:ind w:left="630" w:leftChars="300"/>
+              <w:rPr>
+                <w:sz w:val="21"/>
+                <w:szCs w:val="21"/>
+              </w:rPr>
+            </w:pPr>
+            <w:r>
+              <w:rPr>
+                <w:sz w:val="21"/>
+                <w:szCs w:val="21"/>
+              </w:rPr>
+              <w:t xml:space="preserve">        &lt;name&gt;yarn.resourcemanager.hostname.rm3&lt;/name&gt;</w:t>
+            </w:r>
+          </w:p>
+          <w:p>
+            <w:pPr>
+              <w:pStyle w:val="37"/>
+              <w:topLinePunct/>
+              <w:adjustRightInd w:val="0"/>
+              <w:ind w:left="630" w:leftChars="300"/>
+              <w:rPr>
+                <w:sz w:val="21"/>
+                <w:szCs w:val="21"/>
+              </w:rPr>
+            </w:pPr>
+            <w:r>
+              <w:rPr>
+                <w:sz w:val="21"/>
+                <w:szCs w:val="21"/>
+              </w:rPr>
+              <w:t xml:space="preserve">        &lt;value&gt;hadoop104&lt;/value&gt;</w:t>
+            </w:r>
+          </w:p>
+          <w:p>
+            <w:pPr>
+              <w:pStyle w:val="37"/>
+              <w:topLinePunct/>
+              <w:adjustRightInd w:val="0"/>
+              <w:ind w:left="630" w:leftChars="300"/>
+              <w:rPr>
+                <w:sz w:val="21"/>
+                <w:szCs w:val="21"/>
+              </w:rPr>
+            </w:pPr>
+            <w:r>
+              <w:rPr>
+                <w:sz w:val="21"/>
+                <w:szCs w:val="21"/>
+              </w:rPr>
+              <w:t xml:space="preserve">    &lt;/property&gt;</w:t>
+            </w:r>
+          </w:p>
+          <w:p>
+            <w:pPr>
+              <w:pStyle w:val="37"/>
+              <w:topLinePunct/>
+              <w:adjustRightInd w:val="0"/>
+              <w:ind w:left="630" w:leftChars="300" w:firstLine="420"/>
+              <w:rPr>
+                <w:sz w:val="21"/>
+                <w:szCs w:val="21"/>
+              </w:rPr>
+            </w:pPr>
+          </w:p>
+          <w:p>
+            <w:pPr>
+              <w:pStyle w:val="37"/>
+              <w:topLinePunct/>
+              <w:adjustRightInd w:val="0"/>
+              <w:ind w:left="630" w:leftChars="300" w:firstLine="420"/>
+              <w:rPr>
+                <w:sz w:val="21"/>
+                <w:szCs w:val="21"/>
+              </w:rPr>
+            </w:pPr>
+            <w:r>
+              <w:rPr>
+                <w:sz w:val="21"/>
+                <w:szCs w:val="21"/>
+              </w:rPr>
+              <w:t>&lt;property&gt;</w:t>
+            </w:r>
+          </w:p>
+          <w:p>
+            <w:pPr>
+              <w:pStyle w:val="37"/>
+              <w:topLinePunct/>
+              <w:adjustRightInd w:val="0"/>
+              <w:ind w:left="630" w:leftChars="300" w:firstLine="420"/>
+              <w:rPr>
+                <w:sz w:val="21"/>
+                <w:szCs w:val="21"/>
+              </w:rPr>
+            </w:pPr>
+            <w:r>
+              <w:rPr>
+                <w:sz w:val="21"/>
+                <w:szCs w:val="21"/>
+              </w:rPr>
+              <w:t xml:space="preserve">        &lt;name&gt;yarn.resourcemanager.webapp.address.rm3&lt;/name&gt;</w:t>
+            </w:r>
+          </w:p>
+          <w:p>
+            <w:pPr>
+              <w:pStyle w:val="37"/>
+              <w:topLinePunct/>
+              <w:adjustRightInd w:val="0"/>
+              <w:ind w:left="630" w:leftChars="300" w:firstLine="420"/>
+              <w:rPr>
+                <w:sz w:val="21"/>
+                <w:szCs w:val="21"/>
+              </w:rPr>
+            </w:pPr>
+            <w:r>
+              <w:rPr>
+                <w:sz w:val="21"/>
+                <w:szCs w:val="21"/>
+              </w:rPr>
+              <w:t xml:space="preserve">        &lt;value&gt;hadoop104:8088&lt;/value&gt;</w:t>
+            </w:r>
+          </w:p>
+          <w:p>
+            <w:pPr>
+              <w:pStyle w:val="37"/>
+              <w:topLinePunct/>
+              <w:adjustRightInd w:val="0"/>
+              <w:ind w:left="630" w:leftChars="300" w:firstLine="420"/>
+              <w:rPr>
+                <w:sz w:val="21"/>
+                <w:szCs w:val="21"/>
+              </w:rPr>
+            </w:pPr>
+            <w:r>
+              <w:rPr>
+                <w:sz w:val="21"/>
+                <w:szCs w:val="21"/>
+              </w:rPr>
+              <w:t>&lt;/property&gt;</w:t>
+            </w:r>
+          </w:p>
+          <w:p>
+            <w:pPr>
+              <w:pStyle w:val="37"/>
+              <w:topLinePunct/>
+              <w:adjustRightInd w:val="0"/>
+              <w:ind w:left="630" w:leftChars="300" w:firstLine="420"/>
+              <w:rPr>
+                <w:sz w:val="21"/>
+                <w:szCs w:val="21"/>
+              </w:rPr>
+            </w:pPr>
+            <w:r>
+              <w:rPr>
+                <w:sz w:val="21"/>
+                <w:szCs w:val="21"/>
+              </w:rPr>
+              <w:t xml:space="preserve">    &lt;property&gt;</w:t>
+            </w:r>
+          </w:p>
+          <w:p>
+            <w:pPr>
+              <w:pStyle w:val="37"/>
+              <w:topLinePunct/>
+              <w:adjustRightInd w:val="0"/>
+              <w:ind w:left="630" w:leftChars="300" w:firstLine="420"/>
+              <w:rPr>
+                <w:sz w:val="21"/>
+                <w:szCs w:val="21"/>
+              </w:rPr>
+            </w:pPr>
+            <w:r>
+              <w:rPr>
+                <w:sz w:val="21"/>
+                <w:szCs w:val="21"/>
+              </w:rPr>
+              <w:t xml:space="preserve">        &lt;name&gt;yarn.resourcemanager.address.rm3&lt;/name&gt;</w:t>
+            </w:r>
+          </w:p>
+          <w:p>
+            <w:pPr>
+              <w:pStyle w:val="37"/>
+              <w:topLinePunct/>
+              <w:adjustRightInd w:val="0"/>
+              <w:ind w:left="630" w:leftChars="300" w:firstLine="420"/>
+              <w:rPr>
+                <w:sz w:val="21"/>
+                <w:szCs w:val="21"/>
+              </w:rPr>
+            </w:pPr>
+            <w:r>
+              <w:rPr>
+                <w:sz w:val="21"/>
+                <w:szCs w:val="21"/>
+              </w:rPr>
+              <w:t xml:space="preserve">        &lt;value&gt;hadoop104:8032&lt;/value&gt;</w:t>
+            </w:r>
+          </w:p>
+          <w:p>
+            <w:pPr>
+              <w:pStyle w:val="37"/>
+              <w:topLinePunct/>
+              <w:adjustRightInd w:val="0"/>
+              <w:ind w:left="630" w:leftChars="300" w:firstLine="420"/>
+              <w:rPr>
+                <w:sz w:val="21"/>
+                <w:szCs w:val="21"/>
+              </w:rPr>
+            </w:pPr>
+            <w:r>
+              <w:rPr>
+                <w:sz w:val="21"/>
+                <w:szCs w:val="21"/>
+              </w:rPr>
+              <w:t xml:space="preserve">    &lt;/property&gt;</w:t>
+            </w:r>
+          </w:p>
+          <w:p>
+            <w:pPr>
+              <w:pStyle w:val="37"/>
+              <w:topLinePunct/>
+              <w:adjustRightInd w:val="0"/>
+              <w:ind w:left="630" w:leftChars="300" w:firstLine="420"/>
+              <w:rPr>
+                <w:sz w:val="21"/>
+                <w:szCs w:val="21"/>
+              </w:rPr>
+            </w:pPr>
+            <w:r>
+              <w:rPr>
+                <w:sz w:val="21"/>
+                <w:szCs w:val="21"/>
+              </w:rPr>
+              <w:t xml:space="preserve">    &lt;property&gt;</w:t>
+            </w:r>
+          </w:p>
+          <w:p>
+            <w:pPr>
+              <w:pStyle w:val="37"/>
+              <w:topLinePunct/>
+              <w:adjustRightInd w:val="0"/>
+              <w:ind w:left="630" w:leftChars="300" w:firstLine="420"/>
+              <w:rPr>
+                <w:sz w:val="21"/>
+                <w:szCs w:val="21"/>
+              </w:rPr>
+            </w:pPr>
+            <w:r>
+              <w:rPr>
+                <w:sz w:val="21"/>
+                <w:szCs w:val="21"/>
+              </w:rPr>
+              <w:t xml:space="preserve">        &lt;name&gt;yarn.resourcemanager.scheduler.address.rm3&lt;/name&gt;</w:t>
+            </w:r>
+          </w:p>
+          <w:p>
+            <w:pPr>
+              <w:pStyle w:val="37"/>
+              <w:topLinePunct/>
+              <w:adjustRightInd w:val="0"/>
+              <w:ind w:left="630" w:leftChars="300" w:firstLine="420"/>
+              <w:rPr>
+                <w:sz w:val="21"/>
+                <w:szCs w:val="21"/>
+              </w:rPr>
+            </w:pPr>
+            <w:r>
+              <w:rPr>
+                <w:sz w:val="21"/>
+                <w:szCs w:val="21"/>
+              </w:rPr>
+              <w:t xml:space="preserve">        &lt;value&gt;hadoop104:8030&lt;/value&gt;</w:t>
+            </w:r>
+          </w:p>
+          <w:p>
+            <w:pPr>
+              <w:pStyle w:val="37"/>
+              <w:topLinePunct/>
+              <w:adjustRightInd w:val="0"/>
+              <w:ind w:left="630" w:leftChars="300" w:firstLine="420"/>
+              <w:rPr>
+                <w:sz w:val="21"/>
+                <w:szCs w:val="21"/>
+              </w:rPr>
+            </w:pPr>
+            <w:r>
+              <w:rPr>
+                <w:sz w:val="21"/>
+                <w:szCs w:val="21"/>
+              </w:rPr>
+              <w:t xml:space="preserve">    &lt;/property&gt;</w:t>
+            </w:r>
+          </w:p>
+          <w:p>
+            <w:pPr>
+              <w:pStyle w:val="37"/>
+              <w:topLinePunct/>
+              <w:adjustRightInd w:val="0"/>
+              <w:ind w:left="630" w:leftChars="300" w:firstLine="420"/>
+              <w:rPr>
+                <w:sz w:val="21"/>
+                <w:szCs w:val="21"/>
+              </w:rPr>
+            </w:pPr>
+          </w:p>
+          <w:p>
+            <w:pPr>
+              <w:pStyle w:val="37"/>
+              <w:topLinePunct/>
+              <w:adjustRightInd w:val="0"/>
+              <w:ind w:left="630" w:leftChars="300" w:firstLine="420"/>
+              <w:rPr>
+                <w:sz w:val="21"/>
+                <w:szCs w:val="21"/>
+              </w:rPr>
+            </w:pPr>
+            <w:r>
+              <w:rPr>
+                <w:sz w:val="21"/>
+                <w:szCs w:val="21"/>
+              </w:rPr>
+              <w:t>&lt;property&gt;</w:t>
+            </w:r>
+          </w:p>
+          <w:p>
+            <w:pPr>
+              <w:pStyle w:val="37"/>
+              <w:topLinePunct/>
+              <w:adjustRightInd w:val="0"/>
+              <w:ind w:left="630" w:leftChars="300" w:firstLine="420"/>
+              <w:rPr>
+                <w:sz w:val="21"/>
+                <w:szCs w:val="21"/>
+              </w:rPr>
+            </w:pPr>
+            <w:r>
+              <w:rPr>
+                <w:sz w:val="21"/>
+                <w:szCs w:val="21"/>
+              </w:rPr>
+              <w:t xml:space="preserve">        &lt;name&gt;yarn.resourcemanager.resource-tracker.address.rm3&lt;/name&gt;</w:t>
+            </w:r>
+          </w:p>
+          <w:p>
+            <w:pPr>
+              <w:pStyle w:val="37"/>
+              <w:topLinePunct/>
+              <w:adjustRightInd w:val="0"/>
+              <w:ind w:left="630" w:leftChars="300" w:firstLine="420"/>
+              <w:rPr>
+                <w:sz w:val="21"/>
+                <w:szCs w:val="21"/>
+              </w:rPr>
+            </w:pPr>
+            <w:r>
+              <w:rPr>
+                <w:sz w:val="21"/>
+                <w:szCs w:val="21"/>
+              </w:rPr>
+              <w:t xml:space="preserve">        &lt;value&gt;hadoop104:8031&lt;/value&gt;</w:t>
+            </w:r>
+          </w:p>
+          <w:p>
+            <w:pPr>
+              <w:pStyle w:val="37"/>
+              <w:topLinePunct/>
+              <w:adjustRightInd w:val="0"/>
+              <w:ind w:left="630" w:leftChars="300" w:firstLine="420"/>
+              <w:rPr>
+                <w:sz w:val="21"/>
+                <w:szCs w:val="21"/>
+              </w:rPr>
+            </w:pPr>
+            <w:r>
+              <w:rPr>
+                <w:sz w:val="21"/>
+                <w:szCs w:val="21"/>
+              </w:rPr>
+              <w:t>&lt;/property&gt;</w:t>
+            </w:r>
+          </w:p>
+          <w:p>
+            <w:pPr>
+              <w:pStyle w:val="37"/>
+              <w:topLinePunct/>
+              <w:adjustRightInd w:val="0"/>
+              <w:ind w:left="630" w:leftChars="300"/>
+              <w:rPr>
+                <w:sz w:val="21"/>
+                <w:szCs w:val="21"/>
+              </w:rPr>
+            </w:pPr>
+            <w:r>
+              <w:rPr>
+                <w:sz w:val="21"/>
+                <w:szCs w:val="21"/>
+              </w:rPr>
+              <w:t xml:space="preserve"> </w:t>
+            </w:r>
+          </w:p>
+          <w:p>
+            <w:pPr>
+              <w:pStyle w:val="37"/>
+              <w:topLinePunct/>
+              <w:adjustRightInd w:val="0"/>
+              <w:ind w:left="630" w:leftChars="300"/>
+              <w:rPr>
+                <w:sz w:val="21"/>
+                <w:szCs w:val="21"/>
+              </w:rPr>
+            </w:pPr>
+            <w:r>
+              <w:rPr>
+                <w:sz w:val="21"/>
+                <w:szCs w:val="21"/>
+              </w:rPr>
+              <w:t xml:space="preserve">    &lt;!--指定zookeeper集群的地址--&gt; </w:t>
+            </w:r>
+          </w:p>
+          <w:p>
+            <w:pPr>
+              <w:pStyle w:val="37"/>
+              <w:topLinePunct/>
+              <w:adjustRightInd w:val="0"/>
+              <w:ind w:left="630" w:leftChars="300"/>
+              <w:rPr>
+                <w:sz w:val="21"/>
+                <w:szCs w:val="21"/>
+              </w:rPr>
+            </w:pPr>
+            <w:r>
+              <w:rPr>
+                <w:sz w:val="21"/>
+                <w:szCs w:val="21"/>
+              </w:rPr>
+              <w:t xml:space="preserve">    &lt;property&gt;</w:t>
+            </w:r>
+          </w:p>
+          <w:p>
+            <w:pPr>
+              <w:pStyle w:val="37"/>
+              <w:topLinePunct/>
+              <w:adjustRightInd w:val="0"/>
+              <w:ind w:left="630" w:leftChars="300"/>
+              <w:rPr>
+                <w:sz w:val="21"/>
+                <w:szCs w:val="21"/>
+              </w:rPr>
+            </w:pPr>
+            <w:r>
+              <w:rPr>
+                <w:sz w:val="21"/>
+                <w:szCs w:val="21"/>
+              </w:rPr>
+              <w:t xml:space="preserve">        &lt;name&gt;yarn.resourcemanager.zk-address&lt;/name&gt;</w:t>
+            </w:r>
+          </w:p>
+          <w:p>
+            <w:pPr>
+              <w:pStyle w:val="37"/>
+              <w:topLinePunct/>
+              <w:adjustRightInd w:val="0"/>
+              <w:ind w:left="630" w:leftChars="300"/>
+              <w:rPr>
+                <w:sz w:val="21"/>
+                <w:szCs w:val="21"/>
+              </w:rPr>
+            </w:pPr>
+            <w:r>
+              <w:rPr>
+                <w:sz w:val="21"/>
+                <w:szCs w:val="21"/>
+              </w:rPr>
+              <w:t xml:space="preserve">        &lt;value&gt;hadoop102:2181,hadoop103:2181,hadoop104:2181&lt;/value&gt;</w:t>
+            </w:r>
+          </w:p>
+          <w:p>
+            <w:pPr>
+              <w:pStyle w:val="37"/>
+              <w:topLinePunct/>
+              <w:adjustRightInd w:val="0"/>
+              <w:ind w:left="630" w:leftChars="300"/>
+              <w:rPr>
+                <w:sz w:val="21"/>
+                <w:szCs w:val="21"/>
+              </w:rPr>
+            </w:pPr>
+            <w:r>
+              <w:rPr>
+                <w:sz w:val="21"/>
+                <w:szCs w:val="21"/>
+              </w:rPr>
+              <w:t xml:space="preserve">    &lt;/property&gt;</w:t>
+            </w:r>
+          </w:p>
+          <w:p>
+            <w:pPr>
+              <w:pStyle w:val="37"/>
+              <w:topLinePunct/>
+              <w:adjustRightInd w:val="0"/>
+              <w:ind w:left="630" w:leftChars="300"/>
+              <w:rPr>
+                <w:sz w:val="21"/>
+                <w:szCs w:val="21"/>
+              </w:rPr>
+            </w:pPr>
+          </w:p>
+          <w:p>
+            <w:pPr>
+              <w:pStyle w:val="37"/>
+              <w:topLinePunct/>
+              <w:adjustRightInd w:val="0"/>
+              <w:ind w:left="630" w:leftChars="300"/>
+              <w:rPr>
+                <w:sz w:val="21"/>
+                <w:szCs w:val="21"/>
+              </w:rPr>
+            </w:pPr>
+            <w:r>
+              <w:rPr>
+                <w:sz w:val="21"/>
+                <w:szCs w:val="21"/>
+              </w:rPr>
+              <w:t xml:space="preserve">    &lt;!--启用自动恢复--&gt; </w:t>
+            </w:r>
+          </w:p>
+          <w:p>
+            <w:pPr>
+              <w:pStyle w:val="37"/>
+              <w:topLinePunct/>
+              <w:adjustRightInd w:val="0"/>
+              <w:ind w:left="630" w:leftChars="300"/>
+              <w:rPr>
+                <w:sz w:val="21"/>
+                <w:szCs w:val="21"/>
+              </w:rPr>
+            </w:pPr>
+            <w:r>
+              <w:rPr>
+                <w:sz w:val="21"/>
+                <w:szCs w:val="21"/>
+              </w:rPr>
+              <w:t xml:space="preserve">    &lt;property&gt;</w:t>
+            </w:r>
+          </w:p>
+          <w:p>
+            <w:pPr>
+              <w:pStyle w:val="37"/>
+              <w:topLinePunct/>
+              <w:adjustRightInd w:val="0"/>
+              <w:ind w:left="630" w:leftChars="300"/>
+              <w:rPr>
+                <w:sz w:val="21"/>
+                <w:szCs w:val="21"/>
+              </w:rPr>
+            </w:pPr>
+            <w:r>
+              <w:rPr>
+                <w:sz w:val="21"/>
+                <w:szCs w:val="21"/>
+              </w:rPr>
+              <w:t xml:space="preserve">        &lt;name&gt;yarn.resourcemanager.recovery.enabled&lt;/name&gt;</w:t>
             </w:r>
           </w:p>
           <w:p>
@@ -8923,79 +10992,191 @@
                 <w:sz w:val="21"/>
                 <w:szCs w:val="21"/>
               </w:rPr>
-              <w:t xml:space="preserve">    &lt;!--声明</w:t>
-            </w:r>
+              <w:t xml:space="preserve">    &lt;!--指定resourcemanager的状态信息存储在zookeeper集群--&gt; </w:t>
+            </w:r>
+          </w:p>
+          <w:p>
+            <w:pPr>
+              <w:pStyle w:val="37"/>
+              <w:topLinePunct/>
+              <w:adjustRightInd w:val="0"/>
+              <w:ind w:left="630" w:leftChars="300"/>
+              <w:rPr>
+                <w:sz w:val="21"/>
+                <w:szCs w:val="21"/>
+              </w:rPr>
+            </w:pPr>
+            <w:r>
+              <w:rPr>
+                <w:sz w:val="21"/>
+                <w:szCs w:val="21"/>
+              </w:rPr>
+              <w:t xml:space="preserve">    &lt;property&gt;</w:t>
+            </w:r>
+          </w:p>
+          <w:p>
+            <w:pPr>
+              <w:pStyle w:val="37"/>
+              <w:topLinePunct/>
+              <w:adjustRightInd w:val="0"/>
+              <w:ind w:left="630" w:leftChars="300"/>
+              <w:rPr>
+                <w:sz w:val="21"/>
+                <w:szCs w:val="21"/>
+              </w:rPr>
+            </w:pPr>
+            <w:r>
+              <w:rPr>
+                <w:sz w:val="21"/>
+                <w:szCs w:val="21"/>
+              </w:rPr>
+              <w:t xml:space="preserve">        &lt;name&gt;yarn.resourcemanager.store.class&lt;/name&gt;     &lt;value&gt;org.apache.hadoop.yarn.server.resourcemanager.recovery.ZKRMStateStore&lt;/value&gt;</w:t>
+            </w:r>
+          </w:p>
+          <w:p>
+            <w:pPr>
+              <w:pStyle w:val="37"/>
+              <w:topLinePunct/>
+              <w:adjustRightInd w:val="0"/>
+              <w:ind w:left="630" w:leftChars="300"/>
+              <w:rPr>
+                <w:sz w:val="21"/>
+                <w:szCs w:val="21"/>
+              </w:rPr>
+            </w:pPr>
+            <w:r>
+              <w:rPr>
+                <w:sz w:val="21"/>
+                <w:szCs w:val="21"/>
+              </w:rPr>
+              <w:t>&lt;/property&gt;</w:t>
+            </w:r>
+          </w:p>
+          <w:p>
+            <w:pPr>
+              <w:pStyle w:val="37"/>
+              <w:topLinePunct/>
+              <w:adjustRightInd w:val="0"/>
+              <w:ind w:left="630" w:leftChars="300"/>
+              <w:rPr>
+                <w:sz w:val="21"/>
+                <w:szCs w:val="21"/>
+              </w:rPr>
+            </w:pPr>
             <w:r>
               <w:rPr>
                 <w:rFonts w:hint="eastAsia"/>
                 <w:sz w:val="21"/>
                 <w:szCs w:val="21"/>
               </w:rPr>
-              <w:t>HA</w:t>
-            </w:r>
-            <w:r>
-              <w:rPr>
-                <w:sz w:val="21"/>
-                <w:szCs w:val="21"/>
-              </w:rPr>
-              <w:t xml:space="preserve"> resourcemanager的地址--&gt;</w:t>
-            </w:r>
-          </w:p>
-          <w:p>
-            <w:pPr>
-              <w:pStyle w:val="37"/>
-              <w:topLinePunct/>
-              <w:adjustRightInd w:val="0"/>
-              <w:ind w:left="630" w:leftChars="300"/>
-              <w:rPr>
-                <w:sz w:val="21"/>
-                <w:szCs w:val="21"/>
-              </w:rPr>
-            </w:pPr>
-            <w:r>
-              <w:rPr>
-                <w:sz w:val="21"/>
-                <w:szCs w:val="21"/>
-              </w:rPr>
-              <w:t xml:space="preserve">    &lt;property&gt;</w:t>
-            </w:r>
-          </w:p>
-          <w:p>
-            <w:pPr>
-              <w:pStyle w:val="37"/>
-              <w:topLinePunct/>
-              <w:adjustRightInd w:val="0"/>
-              <w:ind w:left="630" w:leftChars="300"/>
-              <w:rPr>
-                <w:sz w:val="21"/>
-                <w:szCs w:val="21"/>
-              </w:rPr>
-            </w:pPr>
-            <w:r>
-              <w:rPr>
-                <w:sz w:val="21"/>
-                <w:szCs w:val="21"/>
-              </w:rPr>
-              <w:t xml:space="preserve">        &lt;name&gt;yarn.resourcemanager.cluster-id&lt;/name&gt;</w:t>
-            </w:r>
-          </w:p>
-          <w:p>
-            <w:pPr>
-              <w:pStyle w:val="37"/>
-              <w:topLinePunct/>
-              <w:adjustRightInd w:val="0"/>
-              <w:ind w:left="630" w:leftChars="300"/>
-              <w:rPr>
-                <w:sz w:val="21"/>
-                <w:szCs w:val="21"/>
-              </w:rPr>
-            </w:pPr>
-            <w:r>
-              <w:rPr>
-                <w:sz w:val="21"/>
-                <w:szCs w:val="21"/>
-              </w:rPr>
-              <w:t xml:space="preserve">        &lt;value&gt;cluster-yarn1&lt;/value&gt;</w:t>
+              <w:t xml:space="preserve"> </w:t>
+            </w:r>
+          </w:p>
+          <w:p>
+            <w:pPr>
+              <w:pStyle w:val="37"/>
+              <w:topLinePunct/>
+              <w:adjustRightInd w:val="0"/>
+              <w:ind w:left="630" w:leftChars="300"/>
+              <w:rPr>
+                <w:sz w:val="21"/>
+                <w:szCs w:val="21"/>
+              </w:rPr>
+            </w:pPr>
+            <w:r>
+              <w:rPr>
+                <w:rFonts w:hint="eastAsia"/>
+                <w:sz w:val="21"/>
+                <w:szCs w:val="21"/>
+              </w:rPr>
+              <w:t>&lt;</w:t>
+            </w:r>
+            <w:r>
+              <w:rPr>
+                <w:sz w:val="21"/>
+                <w:szCs w:val="21"/>
+              </w:rPr>
+              <w:t xml:space="preserve">!-- </w:t>
+            </w:r>
+            <w:r>
+              <w:rPr>
+                <w:rFonts w:hint="eastAsia"/>
+                <w:sz w:val="21"/>
+                <w:szCs w:val="21"/>
+              </w:rPr>
+              <w:t>环境变量的继承</w:t>
+            </w:r>
+            <w:r>
+              <w:rPr>
+                <w:sz w:val="21"/>
+                <w:szCs w:val="21"/>
+              </w:rPr>
+              <w:t xml:space="preserve"> --</w:t>
+            </w:r>
+            <w:r>
+              <w:rPr>
+                <w:rFonts w:hint="eastAsia"/>
+                <w:sz w:val="21"/>
+                <w:szCs w:val="21"/>
+              </w:rPr>
+              <w:t>&gt;</w:t>
+            </w:r>
+          </w:p>
+          <w:p>
+            <w:pPr>
+              <w:pStyle w:val="37"/>
+              <w:topLinePunct/>
+              <w:adjustRightInd w:val="0"/>
+              <w:ind w:left="630" w:leftChars="300"/>
+              <w:rPr>
+                <w:sz w:val="21"/>
+                <w:szCs w:val="21"/>
+              </w:rPr>
+            </w:pPr>
+            <w:r>
+              <w:rPr>
+                <w:sz w:val="21"/>
+                <w:szCs w:val="21"/>
+              </w:rPr>
+              <w:t xml:space="preserve">  &lt;property&gt;</w:t>
+            </w:r>
+          </w:p>
+          <w:p>
+            <w:pPr>
+              <w:pStyle w:val="37"/>
+              <w:topLinePunct/>
+              <w:adjustRightInd w:val="0"/>
+              <w:ind w:left="630" w:leftChars="300"/>
+              <w:rPr>
+                <w:sz w:val="21"/>
+                <w:szCs w:val="21"/>
+              </w:rPr>
+            </w:pPr>
+            <w:r>
+              <w:rPr>
+                <w:sz w:val="21"/>
+                <w:szCs w:val="21"/>
+              </w:rPr>
+              <w:t xml:space="preserve">        &lt;name&gt;yarn.nodemanager.env-whitelist&lt;/name&gt;</w:t>
+            </w:r>
+          </w:p>
+          <w:p>
+            <w:pPr>
+              <w:pStyle w:val="37"/>
+              <w:topLinePunct/>
+              <w:adjustRightInd w:val="0"/>
+              <w:ind w:left="630" w:leftChars="300"/>
+              <w:rPr>
+                <w:sz w:val="21"/>
+                <w:szCs w:val="21"/>
+              </w:rPr>
+            </w:pPr>
+            <w:r>
+              <w:rPr>
+                <w:sz w:val="21"/>
+                <w:szCs w:val="21"/>
+              </w:rPr>
+              <w:t xml:space="preserve">        &lt;value&gt;JAVA_HOME,HADOOP_COMMON_HOME,HADOOP_HDFS_HOME,HADOOP_CONF_DIR,CLASSPATH_PREPEND_DISTCACHE,HADOOP_YARN_HOME,HADOOP_MAPRED_HOME&lt;/value&gt;</w:t>
             </w:r>
           </w:p>
           <w:p>
@@ -9016,2060 +11197,6 @@
               </w:rPr>
               <w:t xml:space="preserve">    &lt;/property&gt;</w:t>
             </w:r>
-          </w:p>
-          <w:p>
-            <w:pPr>
-              <w:pStyle w:val="37"/>
-              <w:topLinePunct/>
-              <w:adjustRightInd w:val="0"/>
-              <w:ind w:left="630" w:leftChars="300"/>
-              <w:rPr>
-                <w:sz w:val="21"/>
-                <w:szCs w:val="21"/>
-              </w:rPr>
-            </w:pPr>
-            <w:r>
-              <w:rPr>
-                <w:rFonts w:hint="eastAsia"/>
-                <w:sz w:val="21"/>
-                <w:szCs w:val="21"/>
-              </w:rPr>
-              <w:t xml:space="preserve"> </w:t>
-            </w:r>
-            <w:r>
-              <w:rPr>
-                <w:sz w:val="21"/>
-                <w:szCs w:val="21"/>
-              </w:rPr>
-              <w:t xml:space="preserve">    &lt;!-- </w:t>
-            </w:r>
-            <w:r>
-              <w:rPr>
-                <w:rFonts w:hint="eastAsia"/>
-                <w:sz w:val="21"/>
-                <w:szCs w:val="21"/>
-              </w:rPr>
-              <w:t>指定RM的逻辑列表</w:t>
-            </w:r>
-            <w:r>
-              <w:rPr>
-                <w:sz w:val="21"/>
-                <w:szCs w:val="21"/>
-              </w:rPr>
-              <w:t xml:space="preserve"> --&gt;</w:t>
-            </w:r>
-          </w:p>
-          <w:p>
-            <w:pPr>
-              <w:pStyle w:val="37"/>
-              <w:topLinePunct/>
-              <w:adjustRightInd w:val="0"/>
-              <w:ind w:left="630" w:leftChars="300"/>
-              <w:rPr>
-                <w:sz w:val="21"/>
-                <w:szCs w:val="21"/>
-              </w:rPr>
-            </w:pPr>
-            <w:r>
-              <w:rPr>
-                <w:sz w:val="21"/>
-                <w:szCs w:val="21"/>
-              </w:rPr>
-              <w:t xml:space="preserve">    &lt;property&gt;</w:t>
-            </w:r>
-          </w:p>
-          <w:p>
-            <w:pPr>
-              <w:pStyle w:val="37"/>
-              <w:topLinePunct/>
-              <w:adjustRightInd w:val="0"/>
-              <w:ind w:left="630" w:leftChars="300"/>
-              <w:rPr>
-                <w:sz w:val="21"/>
-                <w:szCs w:val="21"/>
-              </w:rPr>
-            </w:pPr>
-            <w:r>
-              <w:rPr>
-                <w:sz w:val="21"/>
-                <w:szCs w:val="21"/>
-              </w:rPr>
-              <w:t xml:space="preserve">        &lt;name&gt;yarn.resourcemanager.ha.rm-ids&lt;/name&gt;</w:t>
-            </w:r>
-          </w:p>
-          <w:p>
-            <w:pPr>
-              <w:pStyle w:val="37"/>
-              <w:topLinePunct/>
-              <w:adjustRightInd w:val="0"/>
-              <w:ind w:left="630" w:leftChars="300"/>
-              <w:rPr>
-                <w:sz w:val="21"/>
-                <w:szCs w:val="21"/>
-              </w:rPr>
-            </w:pPr>
-            <w:r>
-              <w:rPr>
-                <w:sz w:val="21"/>
-                <w:szCs w:val="21"/>
-              </w:rPr>
-              <w:t xml:space="preserve">        &lt;value&gt;rm1,rm2</w:t>
-            </w:r>
-            <w:r>
-              <w:rPr>
-                <w:rFonts w:hint="eastAsia"/>
-                <w:sz w:val="21"/>
-                <w:szCs w:val="21"/>
-              </w:rPr>
-              <w:t>,</w:t>
-            </w:r>
-            <w:r>
-              <w:rPr>
-                <w:sz w:val="21"/>
-                <w:szCs w:val="21"/>
-              </w:rPr>
-              <w:t>rm3&lt;/value&gt;</w:t>
-            </w:r>
-          </w:p>
-          <w:p>
-            <w:pPr>
-              <w:pStyle w:val="37"/>
-              <w:topLinePunct/>
-              <w:adjustRightInd w:val="0"/>
-              <w:ind w:left="630" w:leftChars="300"/>
-              <w:rPr>
-                <w:sz w:val="21"/>
-                <w:szCs w:val="21"/>
-              </w:rPr>
-            </w:pPr>
-            <w:r>
-              <w:rPr>
-                <w:sz w:val="21"/>
-                <w:szCs w:val="21"/>
-              </w:rPr>
-              <w:t xml:space="preserve">    &lt;/property&gt;</w:t>
-            </w:r>
-          </w:p>
-          <w:p>
-            <w:pPr>
-              <w:pStyle w:val="37"/>
-              <w:topLinePunct/>
-              <w:adjustRightInd w:val="0"/>
-              <w:ind w:left="630" w:leftChars="300"/>
-              <w:rPr>
-                <w:sz w:val="21"/>
-                <w:szCs w:val="21"/>
-              </w:rPr>
-            </w:pPr>
-          </w:p>
-          <w:p>
-            <w:pPr>
-              <w:pStyle w:val="37"/>
-              <w:topLinePunct/>
-              <w:adjustRightInd w:val="0"/>
-              <w:ind w:left="630" w:leftChars="300" w:firstLine="420"/>
-              <w:rPr>
-                <w:sz w:val="21"/>
-                <w:szCs w:val="21"/>
-              </w:rPr>
-            </w:pPr>
-            <w:r>
-              <w:rPr>
-                <w:rFonts w:hint="eastAsia"/>
-                <w:sz w:val="21"/>
-                <w:szCs w:val="21"/>
-              </w:rPr>
-              <w:t>&lt;!-- 指定rm1 的主机名 --&gt;</w:t>
-            </w:r>
-          </w:p>
-          <w:p>
-            <w:pPr>
-              <w:pStyle w:val="37"/>
-              <w:topLinePunct/>
-              <w:adjustRightInd w:val="0"/>
-              <w:ind w:left="630" w:leftChars="300" w:firstLine="420"/>
-              <w:rPr>
-                <w:sz w:val="21"/>
-                <w:szCs w:val="21"/>
-              </w:rPr>
-            </w:pPr>
-            <w:r>
-              <w:rPr>
-                <w:sz w:val="21"/>
-                <w:szCs w:val="21"/>
-              </w:rPr>
-              <w:t xml:space="preserve">    &lt;property&gt;</w:t>
-            </w:r>
-          </w:p>
-          <w:p>
-            <w:pPr>
-              <w:pStyle w:val="37"/>
-              <w:topLinePunct/>
-              <w:adjustRightInd w:val="0"/>
-              <w:ind w:left="630" w:leftChars="300" w:firstLine="420"/>
-              <w:rPr>
-                <w:sz w:val="21"/>
-                <w:szCs w:val="21"/>
-              </w:rPr>
-            </w:pPr>
-            <w:r>
-              <w:rPr>
-                <w:sz w:val="21"/>
-                <w:szCs w:val="21"/>
-              </w:rPr>
-              <w:t xml:space="preserve">        &lt;name&gt;yarn.resourcemanager.hostname.rm1&lt;/name&gt;</w:t>
-            </w:r>
-          </w:p>
-          <w:p>
-            <w:pPr>
-              <w:pStyle w:val="37"/>
-              <w:topLinePunct/>
-              <w:adjustRightInd w:val="0"/>
-              <w:ind w:left="630" w:leftChars="300" w:firstLine="420"/>
-              <w:rPr>
-                <w:sz w:val="21"/>
-                <w:szCs w:val="21"/>
-              </w:rPr>
-            </w:pPr>
-            <w:r>
-              <w:rPr>
-                <w:sz w:val="21"/>
-                <w:szCs w:val="21"/>
-              </w:rPr>
-              <w:t xml:space="preserve">        &lt;value&gt;hadoop102&lt;/value&gt;</w:t>
-            </w:r>
-          </w:p>
-          <w:p>
-            <w:pPr>
-              <w:pStyle w:val="37"/>
-              <w:topLinePunct/>
-              <w:adjustRightInd w:val="0"/>
-              <w:ind w:left="630" w:leftChars="300" w:firstLine="420"/>
-              <w:rPr>
-                <w:sz w:val="21"/>
-                <w:szCs w:val="21"/>
-              </w:rPr>
-            </w:pPr>
-            <w:r>
-              <w:rPr>
-                <w:sz w:val="21"/>
-                <w:szCs w:val="21"/>
-              </w:rPr>
-              <w:t xml:space="preserve">    &lt;/property&gt;</w:t>
-            </w:r>
-          </w:p>
-          <w:p>
-            <w:pPr>
-              <w:pStyle w:val="37"/>
-              <w:topLinePunct/>
-              <w:adjustRightInd w:val="0"/>
-              <w:ind w:left="630" w:leftChars="300" w:firstLine="420"/>
-              <w:rPr>
-                <w:sz w:val="21"/>
-                <w:szCs w:val="21"/>
-              </w:rPr>
-            </w:pPr>
-            <w:r>
-              <w:rPr>
-                <w:rFonts w:hint="eastAsia"/>
-                <w:sz w:val="21"/>
-                <w:szCs w:val="21"/>
-              </w:rPr>
-              <w:t xml:space="preserve">    &lt;!-- 指定rm1的web端地址 --&gt;</w:t>
-            </w:r>
-          </w:p>
-          <w:p>
-            <w:pPr>
-              <w:pStyle w:val="37"/>
-              <w:topLinePunct/>
-              <w:adjustRightInd w:val="0"/>
-              <w:ind w:left="630" w:leftChars="300" w:firstLine="420"/>
-              <w:rPr>
-                <w:sz w:val="21"/>
-                <w:szCs w:val="21"/>
-              </w:rPr>
-            </w:pPr>
-            <w:r>
-              <w:rPr>
-                <w:sz w:val="21"/>
-                <w:szCs w:val="21"/>
-              </w:rPr>
-              <w:t>&lt;property&gt;</w:t>
-            </w:r>
-          </w:p>
-          <w:p>
-            <w:pPr>
-              <w:pStyle w:val="37"/>
-              <w:topLinePunct/>
-              <w:adjustRightInd w:val="0"/>
-              <w:ind w:left="630" w:leftChars="300" w:firstLine="420"/>
-              <w:rPr>
-                <w:sz w:val="21"/>
-                <w:szCs w:val="21"/>
-              </w:rPr>
-            </w:pPr>
-            <w:r>
-              <w:rPr>
-                <w:sz w:val="21"/>
-                <w:szCs w:val="21"/>
-              </w:rPr>
-              <w:t xml:space="preserve">        &lt;name&gt;yarn.resourcemanager.webapp.address.rm1&lt;/name&gt;</w:t>
-            </w:r>
-          </w:p>
-          <w:p>
-            <w:pPr>
-              <w:pStyle w:val="37"/>
-              <w:topLinePunct/>
-              <w:adjustRightInd w:val="0"/>
-              <w:ind w:left="630" w:leftChars="300" w:firstLine="420"/>
-              <w:rPr>
-                <w:sz w:val="21"/>
-                <w:szCs w:val="21"/>
-              </w:rPr>
-            </w:pPr>
-            <w:r>
-              <w:rPr>
-                <w:sz w:val="21"/>
-                <w:szCs w:val="21"/>
-              </w:rPr>
-              <w:t xml:space="preserve">        &lt;value&gt;hadoop102:8088&lt;/value&gt;</w:t>
-            </w:r>
-          </w:p>
-          <w:p>
-            <w:pPr>
-              <w:pStyle w:val="37"/>
-              <w:topLinePunct/>
-              <w:adjustRightInd w:val="0"/>
-              <w:ind w:left="630" w:leftChars="300" w:firstLine="420"/>
-              <w:rPr>
-                <w:sz w:val="21"/>
-                <w:szCs w:val="21"/>
-              </w:rPr>
-            </w:pPr>
-            <w:r>
-              <w:rPr>
-                <w:sz w:val="21"/>
-                <w:szCs w:val="21"/>
-              </w:rPr>
-              <w:t>&lt;/property&gt;</w:t>
-            </w:r>
-          </w:p>
-          <w:p>
-            <w:pPr>
-              <w:pStyle w:val="37"/>
-              <w:topLinePunct/>
-              <w:adjustRightInd w:val="0"/>
-              <w:ind w:left="630" w:leftChars="300" w:firstLine="420"/>
-              <w:rPr>
-                <w:sz w:val="21"/>
-                <w:szCs w:val="21"/>
-              </w:rPr>
-            </w:pPr>
-            <w:r>
-              <w:rPr>
-                <w:rFonts w:hint="eastAsia"/>
-                <w:sz w:val="21"/>
-                <w:szCs w:val="21"/>
-              </w:rPr>
-              <w:t xml:space="preserve"> </w:t>
-            </w:r>
-            <w:r>
-              <w:rPr>
-                <w:sz w:val="21"/>
-                <w:szCs w:val="21"/>
-              </w:rPr>
-              <w:t xml:space="preserve">  &lt;!--  =========== rm1 </w:t>
-            </w:r>
-            <w:r>
-              <w:rPr>
-                <w:rFonts w:hint="eastAsia"/>
-                <w:sz w:val="21"/>
-                <w:szCs w:val="21"/>
-              </w:rPr>
-              <w:t>配置</w:t>
-            </w:r>
-            <w:r>
-              <w:rPr>
-                <w:sz w:val="21"/>
-                <w:szCs w:val="21"/>
-              </w:rPr>
-              <w:t xml:space="preserve">============  --&gt; </w:t>
-            </w:r>
-          </w:p>
-          <w:p>
-            <w:pPr>
-              <w:pStyle w:val="37"/>
-              <w:topLinePunct/>
-              <w:adjustRightInd w:val="0"/>
-              <w:ind w:left="630" w:leftChars="300" w:firstLine="420"/>
-              <w:rPr>
-                <w:sz w:val="21"/>
-                <w:szCs w:val="21"/>
-              </w:rPr>
-            </w:pPr>
-            <w:r>
-              <w:rPr>
-                <w:rFonts w:hint="eastAsia"/>
-                <w:sz w:val="21"/>
-                <w:szCs w:val="21"/>
-              </w:rPr>
-              <w:t xml:space="preserve">   &lt;!-- 指定rm1的内部通信地址 --&gt;</w:t>
-            </w:r>
-          </w:p>
-          <w:p>
-            <w:pPr>
-              <w:pStyle w:val="37"/>
-              <w:topLinePunct/>
-              <w:adjustRightInd w:val="0"/>
-              <w:ind w:left="630" w:leftChars="300" w:firstLine="420"/>
-              <w:rPr>
-                <w:sz w:val="21"/>
-                <w:szCs w:val="21"/>
-              </w:rPr>
-            </w:pPr>
-            <w:r>
-              <w:rPr>
-                <w:sz w:val="21"/>
-                <w:szCs w:val="21"/>
-              </w:rPr>
-              <w:t xml:space="preserve">    &lt;property&gt;</w:t>
-            </w:r>
-          </w:p>
-          <w:p>
-            <w:pPr>
-              <w:pStyle w:val="37"/>
-              <w:topLinePunct/>
-              <w:adjustRightInd w:val="0"/>
-              <w:ind w:left="630" w:leftChars="300" w:firstLine="420"/>
-              <w:rPr>
-                <w:sz w:val="21"/>
-                <w:szCs w:val="21"/>
-              </w:rPr>
-            </w:pPr>
-            <w:r>
-              <w:rPr>
-                <w:sz w:val="21"/>
-                <w:szCs w:val="21"/>
-              </w:rPr>
-              <w:t xml:space="preserve">        &lt;name&gt;yarn.resourcemanager.address.rm1&lt;/name&gt;</w:t>
-            </w:r>
-          </w:p>
-          <w:p>
-            <w:pPr>
-              <w:pStyle w:val="37"/>
-              <w:topLinePunct/>
-              <w:adjustRightInd w:val="0"/>
-              <w:ind w:left="630" w:leftChars="300" w:firstLine="420"/>
-              <w:rPr>
-                <w:sz w:val="21"/>
-                <w:szCs w:val="21"/>
-              </w:rPr>
-            </w:pPr>
-            <w:r>
-              <w:rPr>
-                <w:sz w:val="21"/>
-                <w:szCs w:val="21"/>
-              </w:rPr>
-              <w:t xml:space="preserve">        &lt;value&gt;hadoop102:8032&lt;/value&gt;</w:t>
-            </w:r>
-          </w:p>
-          <w:p>
-            <w:pPr>
-              <w:pStyle w:val="37"/>
-              <w:topLinePunct/>
-              <w:adjustRightInd w:val="0"/>
-              <w:ind w:left="630" w:leftChars="300" w:firstLine="420"/>
-              <w:rPr>
-                <w:sz w:val="21"/>
-                <w:szCs w:val="21"/>
-              </w:rPr>
-            </w:pPr>
-            <w:r>
-              <w:rPr>
-                <w:sz w:val="21"/>
-                <w:szCs w:val="21"/>
-              </w:rPr>
-              <w:t xml:space="preserve">    &lt;/property&gt;</w:t>
-            </w:r>
-          </w:p>
-          <w:p>
-            <w:pPr>
-              <w:pStyle w:val="37"/>
-              <w:topLinePunct/>
-              <w:adjustRightInd w:val="0"/>
-              <w:ind w:left="630" w:leftChars="300" w:firstLine="420"/>
-              <w:rPr>
-                <w:sz w:val="21"/>
-                <w:szCs w:val="21"/>
-              </w:rPr>
-            </w:pPr>
-            <w:r>
-              <w:rPr>
-                <w:rFonts w:hint="eastAsia"/>
-                <w:sz w:val="21"/>
-                <w:szCs w:val="21"/>
-              </w:rPr>
-              <w:t xml:space="preserve">  &lt;!-- 指定AM向rm1申请资源的地址 --&gt;</w:t>
-            </w:r>
-          </w:p>
-          <w:p>
-            <w:pPr>
-              <w:pStyle w:val="37"/>
-              <w:topLinePunct/>
-              <w:adjustRightInd w:val="0"/>
-              <w:ind w:left="630" w:leftChars="300" w:firstLine="420"/>
-              <w:rPr>
-                <w:sz w:val="21"/>
-                <w:szCs w:val="21"/>
-              </w:rPr>
-            </w:pPr>
-            <w:r>
-              <w:rPr>
-                <w:sz w:val="21"/>
-                <w:szCs w:val="21"/>
-              </w:rPr>
-              <w:t xml:space="preserve">    &lt;property&gt;</w:t>
-            </w:r>
-          </w:p>
-          <w:p>
-            <w:pPr>
-              <w:pStyle w:val="37"/>
-              <w:topLinePunct/>
-              <w:adjustRightInd w:val="0"/>
-              <w:ind w:left="630" w:leftChars="300" w:firstLine="420"/>
-              <w:rPr>
-                <w:sz w:val="21"/>
-                <w:szCs w:val="21"/>
-              </w:rPr>
-            </w:pPr>
-            <w:r>
-              <w:rPr>
-                <w:sz w:val="21"/>
-                <w:szCs w:val="21"/>
-              </w:rPr>
-              <w:t xml:space="preserve">        &lt;name&gt;yarn.resourcemanager.scheduler.address.rm1&lt;/name&gt;  </w:t>
-            </w:r>
-          </w:p>
-          <w:p>
-            <w:pPr>
-              <w:pStyle w:val="37"/>
-              <w:topLinePunct/>
-              <w:adjustRightInd w:val="0"/>
-              <w:ind w:left="630" w:leftChars="300" w:firstLine="420"/>
-              <w:rPr>
-                <w:sz w:val="21"/>
-                <w:szCs w:val="21"/>
-              </w:rPr>
-            </w:pPr>
-            <w:r>
-              <w:rPr>
-                <w:sz w:val="21"/>
-                <w:szCs w:val="21"/>
-              </w:rPr>
-              <w:t xml:space="preserve">        &lt;value&gt;hadoop102:8030&lt;/value&gt;</w:t>
-            </w:r>
-          </w:p>
-          <w:p>
-            <w:pPr>
-              <w:pStyle w:val="37"/>
-              <w:topLinePunct/>
-              <w:adjustRightInd w:val="0"/>
-              <w:ind w:left="630" w:leftChars="300" w:firstLine="420"/>
-              <w:rPr>
-                <w:sz w:val="21"/>
-                <w:szCs w:val="21"/>
-              </w:rPr>
-            </w:pPr>
-            <w:r>
-              <w:rPr>
-                <w:sz w:val="21"/>
-                <w:szCs w:val="21"/>
-              </w:rPr>
-              <w:t xml:space="preserve">    &lt;/property&gt;</w:t>
-            </w:r>
-          </w:p>
-          <w:p>
-            <w:pPr>
-              <w:pStyle w:val="37"/>
-              <w:topLinePunct/>
-              <w:adjustRightInd w:val="0"/>
-              <w:ind w:left="630" w:leftChars="300" w:firstLine="420"/>
-              <w:rPr>
-                <w:sz w:val="21"/>
-                <w:szCs w:val="21"/>
-              </w:rPr>
-            </w:pPr>
-            <w:r>
-              <w:rPr>
-                <w:rFonts w:hint="eastAsia"/>
-                <w:sz w:val="21"/>
-                <w:szCs w:val="21"/>
-              </w:rPr>
-              <w:t xml:space="preserve">  &lt;!-- 指定供NM连接的地址 --&gt;  </w:t>
-            </w:r>
-          </w:p>
-          <w:p>
-            <w:pPr>
-              <w:pStyle w:val="37"/>
-              <w:topLinePunct/>
-              <w:adjustRightInd w:val="0"/>
-              <w:ind w:left="630" w:leftChars="300" w:firstLine="420"/>
-              <w:rPr>
-                <w:sz w:val="21"/>
-                <w:szCs w:val="21"/>
-              </w:rPr>
-            </w:pPr>
-            <w:r>
-              <w:rPr>
-                <w:sz w:val="21"/>
-                <w:szCs w:val="21"/>
-              </w:rPr>
-              <w:t>&lt;property&gt;</w:t>
-            </w:r>
-          </w:p>
-          <w:p>
-            <w:pPr>
-              <w:pStyle w:val="37"/>
-              <w:topLinePunct/>
-              <w:adjustRightInd w:val="0"/>
-              <w:ind w:left="630" w:leftChars="300" w:firstLine="420"/>
-              <w:rPr>
-                <w:sz w:val="21"/>
-                <w:szCs w:val="21"/>
-              </w:rPr>
-            </w:pPr>
-            <w:r>
-              <w:rPr>
-                <w:sz w:val="21"/>
-                <w:szCs w:val="21"/>
-              </w:rPr>
-              <w:t xml:space="preserve">        &lt;name&gt;yarn.resourcemanager.resource-tracker.address.rm1&lt;/name&gt;</w:t>
-            </w:r>
-          </w:p>
-          <w:p>
-            <w:pPr>
-              <w:pStyle w:val="37"/>
-              <w:topLinePunct/>
-              <w:adjustRightInd w:val="0"/>
-              <w:ind w:left="630" w:leftChars="300" w:firstLine="420"/>
-              <w:rPr>
-                <w:sz w:val="21"/>
-                <w:szCs w:val="21"/>
-              </w:rPr>
-            </w:pPr>
-            <w:r>
-              <w:rPr>
-                <w:sz w:val="21"/>
-                <w:szCs w:val="21"/>
-              </w:rPr>
-              <w:t xml:space="preserve">        &lt;value&gt;hadoop102:8031&lt;/value&gt;</w:t>
-            </w:r>
-          </w:p>
-          <w:p>
-            <w:pPr>
-              <w:pStyle w:val="37"/>
-              <w:topLinePunct/>
-              <w:adjustRightInd w:val="0"/>
-              <w:ind w:left="630" w:leftChars="300" w:firstLine="420"/>
-              <w:rPr>
-                <w:sz w:val="21"/>
-                <w:szCs w:val="21"/>
-              </w:rPr>
-            </w:pPr>
-            <w:r>
-              <w:rPr>
-                <w:sz w:val="21"/>
-                <w:szCs w:val="21"/>
-              </w:rPr>
-              <w:t>&lt;/property&gt;</w:t>
-            </w:r>
-          </w:p>
-          <w:p>
-            <w:pPr>
-              <w:pStyle w:val="37"/>
-              <w:topLinePunct/>
-              <w:adjustRightInd w:val="0"/>
-              <w:ind w:left="630" w:leftChars="300" w:firstLine="420"/>
-              <w:rPr>
-                <w:sz w:val="21"/>
-                <w:szCs w:val="21"/>
-              </w:rPr>
-            </w:pPr>
-          </w:p>
-          <w:p>
-            <w:pPr>
-              <w:pStyle w:val="37"/>
-              <w:topLinePunct/>
-              <w:adjustRightInd w:val="0"/>
-              <w:ind w:left="630" w:leftChars="300" w:firstLine="420"/>
-              <w:rPr>
-                <w:sz w:val="21"/>
-                <w:szCs w:val="21"/>
-              </w:rPr>
-            </w:pPr>
-            <w:r>
-              <w:rPr>
-                <w:sz w:val="21"/>
-                <w:szCs w:val="21"/>
-              </w:rPr>
-              <w:t xml:space="preserve">&lt;!--  =========== rm2 </w:t>
-            </w:r>
-            <w:r>
-              <w:rPr>
-                <w:rFonts w:hint="eastAsia"/>
-                <w:sz w:val="21"/>
-                <w:szCs w:val="21"/>
-              </w:rPr>
-              <w:t>配置</w:t>
-            </w:r>
-            <w:r>
-              <w:rPr>
-                <w:sz w:val="21"/>
-                <w:szCs w:val="21"/>
-              </w:rPr>
-              <w:t xml:space="preserve">============  --&gt; </w:t>
-            </w:r>
-          </w:p>
-          <w:p>
-            <w:pPr>
-              <w:pStyle w:val="37"/>
-              <w:topLinePunct/>
-              <w:adjustRightInd w:val="0"/>
-              <w:ind w:left="630" w:leftChars="300"/>
-              <w:rPr>
-                <w:sz w:val="21"/>
-                <w:szCs w:val="21"/>
-              </w:rPr>
-            </w:pPr>
-          </w:p>
-          <w:p>
-            <w:pPr>
-              <w:pStyle w:val="37"/>
-              <w:topLinePunct/>
-              <w:adjustRightInd w:val="0"/>
-              <w:ind w:left="630" w:leftChars="300"/>
-              <w:rPr>
-                <w:sz w:val="21"/>
-                <w:szCs w:val="21"/>
-              </w:rPr>
-            </w:pPr>
-            <w:r>
-              <w:rPr>
-                <w:sz w:val="21"/>
-                <w:szCs w:val="21"/>
-              </w:rPr>
-              <w:t xml:space="preserve">    &lt;property&gt;</w:t>
-            </w:r>
-          </w:p>
-          <w:p>
-            <w:pPr>
-              <w:pStyle w:val="37"/>
-              <w:topLinePunct/>
-              <w:adjustRightInd w:val="0"/>
-              <w:ind w:left="630" w:leftChars="300"/>
-              <w:rPr>
-                <w:sz w:val="21"/>
-                <w:szCs w:val="21"/>
-              </w:rPr>
-            </w:pPr>
-            <w:r>
-              <w:rPr>
-                <w:sz w:val="21"/>
-                <w:szCs w:val="21"/>
-              </w:rPr>
-              <w:t xml:space="preserve">        &lt;name&gt;yarn.resourcemanager.hostname.rm2&lt;/name&gt;</w:t>
-            </w:r>
-          </w:p>
-          <w:p>
-            <w:pPr>
-              <w:pStyle w:val="37"/>
-              <w:topLinePunct/>
-              <w:adjustRightInd w:val="0"/>
-              <w:ind w:left="630" w:leftChars="300"/>
-              <w:rPr>
-                <w:sz w:val="21"/>
-                <w:szCs w:val="21"/>
-              </w:rPr>
-            </w:pPr>
-            <w:r>
-              <w:rPr>
-                <w:sz w:val="21"/>
-                <w:szCs w:val="21"/>
-              </w:rPr>
-              <w:t xml:space="preserve">        &lt;value&gt;hadoop103&lt;/value&gt;</w:t>
-            </w:r>
-          </w:p>
-          <w:p>
-            <w:pPr>
-              <w:pStyle w:val="37"/>
-              <w:topLinePunct/>
-              <w:adjustRightInd w:val="0"/>
-              <w:ind w:left="630" w:leftChars="300" w:firstLine="420"/>
-              <w:rPr>
-                <w:sz w:val="21"/>
-                <w:szCs w:val="21"/>
-              </w:rPr>
-            </w:pPr>
-            <w:r>
-              <w:rPr>
-                <w:sz w:val="21"/>
-                <w:szCs w:val="21"/>
-              </w:rPr>
-              <w:t>&lt;/property&gt;</w:t>
-            </w:r>
-          </w:p>
-          <w:p>
-            <w:pPr>
-              <w:pStyle w:val="37"/>
-              <w:topLinePunct/>
-              <w:adjustRightInd w:val="0"/>
-              <w:ind w:left="630" w:leftChars="300" w:firstLine="420"/>
-              <w:rPr>
-                <w:sz w:val="21"/>
-                <w:szCs w:val="21"/>
-              </w:rPr>
-            </w:pPr>
-          </w:p>
-          <w:p>
-            <w:pPr>
-              <w:pStyle w:val="37"/>
-              <w:topLinePunct/>
-              <w:adjustRightInd w:val="0"/>
-              <w:ind w:left="630" w:leftChars="300" w:firstLine="420"/>
-              <w:rPr>
-                <w:sz w:val="21"/>
-                <w:szCs w:val="21"/>
-              </w:rPr>
-            </w:pPr>
-            <w:r>
-              <w:rPr>
-                <w:sz w:val="21"/>
-                <w:szCs w:val="21"/>
-              </w:rPr>
-              <w:t>&lt;property&gt;</w:t>
-            </w:r>
-          </w:p>
-          <w:p>
-            <w:pPr>
-              <w:pStyle w:val="37"/>
-              <w:topLinePunct/>
-              <w:adjustRightInd w:val="0"/>
-              <w:ind w:left="630" w:leftChars="300" w:firstLine="420"/>
-              <w:rPr>
-                <w:sz w:val="21"/>
-                <w:szCs w:val="21"/>
-              </w:rPr>
-            </w:pPr>
-            <w:r>
-              <w:rPr>
-                <w:sz w:val="21"/>
-                <w:szCs w:val="21"/>
-              </w:rPr>
-              <w:t xml:space="preserve">        &lt;name&gt;yarn.resourcemanager.webapp.address.rm2&lt;/name&gt;</w:t>
-            </w:r>
-          </w:p>
-          <w:p>
-            <w:pPr>
-              <w:pStyle w:val="37"/>
-              <w:topLinePunct/>
-              <w:adjustRightInd w:val="0"/>
-              <w:ind w:left="630" w:leftChars="300" w:firstLine="420"/>
-              <w:rPr>
-                <w:sz w:val="21"/>
-                <w:szCs w:val="21"/>
-              </w:rPr>
-            </w:pPr>
-            <w:r>
-              <w:rPr>
-                <w:sz w:val="21"/>
-                <w:szCs w:val="21"/>
-              </w:rPr>
-              <w:t xml:space="preserve">        &lt;value&gt;hadoop103:8088&lt;/value&gt;</w:t>
-            </w:r>
-          </w:p>
-          <w:p>
-            <w:pPr>
-              <w:pStyle w:val="37"/>
-              <w:topLinePunct/>
-              <w:adjustRightInd w:val="0"/>
-              <w:ind w:left="630" w:leftChars="300" w:firstLine="420"/>
-              <w:rPr>
-                <w:sz w:val="21"/>
-                <w:szCs w:val="21"/>
-              </w:rPr>
-            </w:pPr>
-            <w:r>
-              <w:rPr>
-                <w:sz w:val="21"/>
-                <w:szCs w:val="21"/>
-              </w:rPr>
-              <w:t>&lt;/property&gt;</w:t>
-            </w:r>
-          </w:p>
-          <w:p>
-            <w:pPr>
-              <w:pStyle w:val="37"/>
-              <w:topLinePunct/>
-              <w:adjustRightInd w:val="0"/>
-              <w:ind w:left="630" w:leftChars="300" w:firstLine="420"/>
-              <w:rPr>
-                <w:sz w:val="21"/>
-                <w:szCs w:val="21"/>
-              </w:rPr>
-            </w:pPr>
-            <w:r>
-              <w:rPr>
-                <w:sz w:val="21"/>
-                <w:szCs w:val="21"/>
-              </w:rPr>
-              <w:t xml:space="preserve">    &lt;property&gt;</w:t>
-            </w:r>
-          </w:p>
-          <w:p>
-            <w:pPr>
-              <w:pStyle w:val="37"/>
-              <w:topLinePunct/>
-              <w:adjustRightInd w:val="0"/>
-              <w:ind w:left="630" w:leftChars="300" w:firstLine="420"/>
-              <w:rPr>
-                <w:sz w:val="21"/>
-                <w:szCs w:val="21"/>
-              </w:rPr>
-            </w:pPr>
-            <w:r>
-              <w:rPr>
-                <w:sz w:val="21"/>
-                <w:szCs w:val="21"/>
-              </w:rPr>
-              <w:t xml:space="preserve">        &lt;name&gt;yarn.resourcemanager.address.rm2&lt;/name&gt;</w:t>
-            </w:r>
-          </w:p>
-          <w:p>
-            <w:pPr>
-              <w:pStyle w:val="37"/>
-              <w:topLinePunct/>
-              <w:adjustRightInd w:val="0"/>
-              <w:ind w:left="630" w:leftChars="300" w:firstLine="420"/>
-              <w:rPr>
-                <w:sz w:val="21"/>
-                <w:szCs w:val="21"/>
-              </w:rPr>
-            </w:pPr>
-            <w:r>
-              <w:rPr>
-                <w:sz w:val="21"/>
-                <w:szCs w:val="21"/>
-              </w:rPr>
-              <w:t xml:space="preserve">        &lt;value&gt;hadoop103:8032&lt;/value&gt;</w:t>
-            </w:r>
-          </w:p>
-          <w:p>
-            <w:pPr>
-              <w:pStyle w:val="37"/>
-              <w:topLinePunct/>
-              <w:adjustRightInd w:val="0"/>
-              <w:ind w:left="630" w:leftChars="300" w:firstLine="420"/>
-              <w:rPr>
-                <w:sz w:val="21"/>
-                <w:szCs w:val="21"/>
-              </w:rPr>
-            </w:pPr>
-            <w:r>
-              <w:rPr>
-                <w:sz w:val="21"/>
-                <w:szCs w:val="21"/>
-              </w:rPr>
-              <w:t xml:space="preserve">    &lt;/property&gt;</w:t>
-            </w:r>
-          </w:p>
-          <w:p>
-            <w:pPr>
-              <w:pStyle w:val="37"/>
-              <w:topLinePunct/>
-              <w:adjustRightInd w:val="0"/>
-              <w:ind w:left="630" w:leftChars="300" w:firstLine="420"/>
-              <w:rPr>
-                <w:sz w:val="21"/>
-                <w:szCs w:val="21"/>
-              </w:rPr>
-            </w:pPr>
-            <w:r>
-              <w:rPr>
-                <w:sz w:val="21"/>
-                <w:szCs w:val="21"/>
-              </w:rPr>
-              <w:t xml:space="preserve">    &lt;property&gt;</w:t>
-            </w:r>
-          </w:p>
-          <w:p>
-            <w:pPr>
-              <w:pStyle w:val="37"/>
-              <w:topLinePunct/>
-              <w:adjustRightInd w:val="0"/>
-              <w:ind w:left="630" w:leftChars="300" w:firstLine="420"/>
-              <w:rPr>
-                <w:sz w:val="21"/>
-                <w:szCs w:val="21"/>
-              </w:rPr>
-            </w:pPr>
-            <w:r>
-              <w:rPr>
-                <w:sz w:val="21"/>
-                <w:szCs w:val="21"/>
-              </w:rPr>
-              <w:t xml:space="preserve">        &lt;name&gt;yarn.resourcemanager.scheduler.address.rm2&lt;/name&gt;</w:t>
-            </w:r>
-          </w:p>
-          <w:p>
-            <w:pPr>
-              <w:pStyle w:val="37"/>
-              <w:topLinePunct/>
-              <w:adjustRightInd w:val="0"/>
-              <w:ind w:left="630" w:leftChars="300" w:firstLine="420"/>
-              <w:rPr>
-                <w:sz w:val="21"/>
-                <w:szCs w:val="21"/>
-              </w:rPr>
-            </w:pPr>
-            <w:r>
-              <w:rPr>
-                <w:sz w:val="21"/>
-                <w:szCs w:val="21"/>
-              </w:rPr>
-              <w:t xml:space="preserve">        &lt;value&gt;hadoop103:8030&lt;/value&gt;</w:t>
-            </w:r>
-          </w:p>
-          <w:p>
-            <w:pPr>
-              <w:pStyle w:val="37"/>
-              <w:topLinePunct/>
-              <w:adjustRightInd w:val="0"/>
-              <w:ind w:left="630" w:leftChars="300" w:firstLine="420"/>
-              <w:rPr>
-                <w:sz w:val="21"/>
-                <w:szCs w:val="21"/>
-              </w:rPr>
-            </w:pPr>
-            <w:r>
-              <w:rPr>
-                <w:sz w:val="21"/>
-                <w:szCs w:val="21"/>
-              </w:rPr>
-              <w:t xml:space="preserve">    &lt;/property&gt;</w:t>
-            </w:r>
-          </w:p>
-          <w:p>
-            <w:pPr>
-              <w:pStyle w:val="37"/>
-              <w:topLinePunct/>
-              <w:adjustRightInd w:val="0"/>
-              <w:ind w:left="630" w:leftChars="300" w:firstLine="420"/>
-              <w:rPr>
-                <w:sz w:val="21"/>
-                <w:szCs w:val="21"/>
-              </w:rPr>
-            </w:pPr>
-          </w:p>
-          <w:p>
-            <w:pPr>
-              <w:pStyle w:val="37"/>
-              <w:topLinePunct/>
-              <w:adjustRightInd w:val="0"/>
-              <w:ind w:left="630" w:leftChars="300" w:firstLine="420"/>
-              <w:rPr>
-                <w:sz w:val="21"/>
-                <w:szCs w:val="21"/>
-              </w:rPr>
-            </w:pPr>
-            <w:r>
-              <w:rPr>
-                <w:sz w:val="21"/>
-                <w:szCs w:val="21"/>
-              </w:rPr>
-              <w:t>&lt;property&gt;</w:t>
-            </w:r>
-          </w:p>
-          <w:p>
-            <w:pPr>
-              <w:pStyle w:val="37"/>
-              <w:topLinePunct/>
-              <w:adjustRightInd w:val="0"/>
-              <w:ind w:left="630" w:leftChars="300" w:firstLine="420"/>
-              <w:rPr>
-                <w:sz w:val="21"/>
-                <w:szCs w:val="21"/>
-              </w:rPr>
-            </w:pPr>
-            <w:r>
-              <w:rPr>
-                <w:sz w:val="21"/>
-                <w:szCs w:val="21"/>
-              </w:rPr>
-              <w:t xml:space="preserve">        &lt;name&gt;yarn.resourcemanager.resource-tracker.address.rm2&lt;/name&gt;</w:t>
-            </w:r>
-          </w:p>
-          <w:p>
-            <w:pPr>
-              <w:pStyle w:val="37"/>
-              <w:topLinePunct/>
-              <w:adjustRightInd w:val="0"/>
-              <w:ind w:left="630" w:leftChars="300" w:firstLine="420"/>
-              <w:rPr>
-                <w:sz w:val="21"/>
-                <w:szCs w:val="21"/>
-              </w:rPr>
-            </w:pPr>
-            <w:r>
-              <w:rPr>
-                <w:sz w:val="21"/>
-                <w:szCs w:val="21"/>
-              </w:rPr>
-              <w:t xml:space="preserve">        &lt;value&gt;hadoop103:8031&lt;/value&gt;</w:t>
-            </w:r>
-          </w:p>
-          <w:p>
-            <w:pPr>
-              <w:pStyle w:val="37"/>
-              <w:topLinePunct/>
-              <w:adjustRightInd w:val="0"/>
-              <w:ind w:left="630" w:leftChars="300" w:firstLine="420"/>
-              <w:rPr>
-                <w:sz w:val="21"/>
-                <w:szCs w:val="21"/>
-              </w:rPr>
-            </w:pPr>
-            <w:r>
-              <w:rPr>
-                <w:sz w:val="21"/>
-                <w:szCs w:val="21"/>
-              </w:rPr>
-              <w:t>&lt;/property&gt;</w:t>
-            </w:r>
-          </w:p>
-          <w:p>
-            <w:pPr>
-              <w:pStyle w:val="37"/>
-              <w:topLinePunct/>
-              <w:adjustRightInd w:val="0"/>
-              <w:ind w:left="630" w:leftChars="300" w:firstLine="420"/>
-              <w:rPr>
-                <w:sz w:val="21"/>
-                <w:szCs w:val="21"/>
-              </w:rPr>
-            </w:pPr>
-          </w:p>
-          <w:p>
-            <w:pPr>
-              <w:pStyle w:val="37"/>
-              <w:topLinePunct/>
-              <w:adjustRightInd w:val="0"/>
-              <w:ind w:left="630" w:leftChars="300" w:firstLine="420"/>
-              <w:rPr>
-                <w:sz w:val="21"/>
-                <w:szCs w:val="21"/>
-              </w:rPr>
-            </w:pPr>
-            <w:r>
-              <w:rPr>
-                <w:sz w:val="21"/>
-                <w:szCs w:val="21"/>
-              </w:rPr>
-              <w:t xml:space="preserve">&lt;!--  =========== rm3 </w:t>
-            </w:r>
-            <w:r>
-              <w:rPr>
-                <w:rFonts w:hint="eastAsia"/>
-                <w:sz w:val="21"/>
-                <w:szCs w:val="21"/>
-              </w:rPr>
-              <w:t>配置</w:t>
-            </w:r>
-            <w:r>
-              <w:rPr>
-                <w:sz w:val="21"/>
-                <w:szCs w:val="21"/>
-              </w:rPr>
-              <w:t xml:space="preserve">============  --&gt; </w:t>
-            </w:r>
-          </w:p>
-          <w:p>
-            <w:pPr>
-              <w:pStyle w:val="37"/>
-              <w:topLinePunct/>
-              <w:adjustRightInd w:val="0"/>
-              <w:ind w:left="630" w:leftChars="300" w:firstLine="420"/>
-              <w:rPr>
-                <w:sz w:val="21"/>
-                <w:szCs w:val="21"/>
-              </w:rPr>
-            </w:pPr>
-          </w:p>
-          <w:p>
-            <w:pPr>
-              <w:pStyle w:val="37"/>
-              <w:topLinePunct/>
-              <w:adjustRightInd w:val="0"/>
-              <w:ind w:left="630" w:leftChars="300"/>
-              <w:rPr>
-                <w:sz w:val="21"/>
-                <w:szCs w:val="21"/>
-              </w:rPr>
-            </w:pPr>
-            <w:r>
-              <w:rPr>
-                <w:sz w:val="21"/>
-                <w:szCs w:val="21"/>
-              </w:rPr>
-              <w:t xml:space="preserve">    &lt;property&gt;</w:t>
-            </w:r>
-          </w:p>
-          <w:p>
-            <w:pPr>
-              <w:pStyle w:val="37"/>
-              <w:topLinePunct/>
-              <w:adjustRightInd w:val="0"/>
-              <w:ind w:left="630" w:leftChars="300"/>
-              <w:rPr>
-                <w:sz w:val="21"/>
-                <w:szCs w:val="21"/>
-              </w:rPr>
-            </w:pPr>
-            <w:r>
-              <w:rPr>
-                <w:sz w:val="21"/>
-                <w:szCs w:val="21"/>
-              </w:rPr>
-              <w:t xml:space="preserve">        &lt;name&gt;yarn.resourcemanager.hostname.rm3&lt;/name&gt;</w:t>
-            </w:r>
-          </w:p>
-          <w:p>
-            <w:pPr>
-              <w:pStyle w:val="37"/>
-              <w:topLinePunct/>
-              <w:adjustRightInd w:val="0"/>
-              <w:ind w:left="630" w:leftChars="300"/>
-              <w:rPr>
-                <w:sz w:val="21"/>
-                <w:szCs w:val="21"/>
-              </w:rPr>
-            </w:pPr>
-            <w:r>
-              <w:rPr>
-                <w:sz w:val="21"/>
-                <w:szCs w:val="21"/>
-              </w:rPr>
-              <w:t xml:space="preserve">        &lt;value&gt;hadoop104&lt;/value&gt;</w:t>
-            </w:r>
-          </w:p>
-          <w:p>
-            <w:pPr>
-              <w:pStyle w:val="37"/>
-              <w:topLinePunct/>
-              <w:adjustRightInd w:val="0"/>
-              <w:ind w:left="630" w:leftChars="300"/>
-              <w:rPr>
-                <w:sz w:val="21"/>
-                <w:szCs w:val="21"/>
-              </w:rPr>
-            </w:pPr>
-            <w:r>
-              <w:rPr>
-                <w:sz w:val="21"/>
-                <w:szCs w:val="21"/>
-              </w:rPr>
-              <w:t xml:space="preserve">    &lt;/property&gt;</w:t>
-            </w:r>
-          </w:p>
-          <w:p>
-            <w:pPr>
-              <w:pStyle w:val="37"/>
-              <w:topLinePunct/>
-              <w:adjustRightInd w:val="0"/>
-              <w:ind w:left="630" w:leftChars="300" w:firstLine="420"/>
-              <w:rPr>
-                <w:sz w:val="21"/>
-                <w:szCs w:val="21"/>
-              </w:rPr>
-            </w:pPr>
-          </w:p>
-          <w:p>
-            <w:pPr>
-              <w:pStyle w:val="37"/>
-              <w:topLinePunct/>
-              <w:adjustRightInd w:val="0"/>
-              <w:ind w:left="630" w:leftChars="300" w:firstLine="420"/>
-              <w:rPr>
-                <w:sz w:val="21"/>
-                <w:szCs w:val="21"/>
-              </w:rPr>
-            </w:pPr>
-            <w:r>
-              <w:rPr>
-                <w:sz w:val="21"/>
-                <w:szCs w:val="21"/>
-              </w:rPr>
-              <w:t>&lt;property&gt;</w:t>
-            </w:r>
-          </w:p>
-          <w:p>
-            <w:pPr>
-              <w:pStyle w:val="37"/>
-              <w:topLinePunct/>
-              <w:adjustRightInd w:val="0"/>
-              <w:ind w:left="630" w:leftChars="300" w:firstLine="420"/>
-              <w:rPr>
-                <w:sz w:val="21"/>
-                <w:szCs w:val="21"/>
-              </w:rPr>
-            </w:pPr>
-            <w:r>
-              <w:rPr>
-                <w:sz w:val="21"/>
-                <w:szCs w:val="21"/>
-              </w:rPr>
-              <w:t xml:space="preserve">        &lt;name&gt;yarn.resourcemanager.webapp.address.rm3&lt;/name&gt;</w:t>
-            </w:r>
-          </w:p>
-          <w:p>
-            <w:pPr>
-              <w:pStyle w:val="37"/>
-              <w:topLinePunct/>
-              <w:adjustRightInd w:val="0"/>
-              <w:ind w:left="630" w:leftChars="300" w:firstLine="420"/>
-              <w:rPr>
-                <w:sz w:val="21"/>
-                <w:szCs w:val="21"/>
-              </w:rPr>
-            </w:pPr>
-            <w:r>
-              <w:rPr>
-                <w:sz w:val="21"/>
-                <w:szCs w:val="21"/>
-              </w:rPr>
-              <w:t xml:space="preserve">        &lt;value&gt;hadoop104:8088&lt;/value&gt;</w:t>
-            </w:r>
-          </w:p>
-          <w:p>
-            <w:pPr>
-              <w:pStyle w:val="37"/>
-              <w:topLinePunct/>
-              <w:adjustRightInd w:val="0"/>
-              <w:ind w:left="630" w:leftChars="300" w:firstLine="420"/>
-              <w:rPr>
-                <w:sz w:val="21"/>
-                <w:szCs w:val="21"/>
-              </w:rPr>
-            </w:pPr>
-            <w:r>
-              <w:rPr>
-                <w:sz w:val="21"/>
-                <w:szCs w:val="21"/>
-              </w:rPr>
-              <w:t>&lt;/property&gt;</w:t>
-            </w:r>
-          </w:p>
-          <w:p>
-            <w:pPr>
-              <w:pStyle w:val="37"/>
-              <w:topLinePunct/>
-              <w:adjustRightInd w:val="0"/>
-              <w:ind w:left="630" w:leftChars="300" w:firstLine="420"/>
-              <w:rPr>
-                <w:sz w:val="21"/>
-                <w:szCs w:val="21"/>
-              </w:rPr>
-            </w:pPr>
-            <w:r>
-              <w:rPr>
-                <w:sz w:val="21"/>
-                <w:szCs w:val="21"/>
-              </w:rPr>
-              <w:t xml:space="preserve">    &lt;property&gt;</w:t>
-            </w:r>
-          </w:p>
-          <w:p>
-            <w:pPr>
-              <w:pStyle w:val="37"/>
-              <w:topLinePunct/>
-              <w:adjustRightInd w:val="0"/>
-              <w:ind w:left="630" w:leftChars="300" w:firstLine="420"/>
-              <w:rPr>
-                <w:sz w:val="21"/>
-                <w:szCs w:val="21"/>
-              </w:rPr>
-            </w:pPr>
-            <w:r>
-              <w:rPr>
-                <w:sz w:val="21"/>
-                <w:szCs w:val="21"/>
-              </w:rPr>
-              <w:t xml:space="preserve">        &lt;name&gt;yarn.resourcemanager.address.rm3&lt;/name&gt;</w:t>
-            </w:r>
-          </w:p>
-          <w:p>
-            <w:pPr>
-              <w:pStyle w:val="37"/>
-              <w:topLinePunct/>
-              <w:adjustRightInd w:val="0"/>
-              <w:ind w:left="630" w:leftChars="300" w:firstLine="420"/>
-              <w:rPr>
-                <w:sz w:val="21"/>
-                <w:szCs w:val="21"/>
-              </w:rPr>
-            </w:pPr>
-            <w:r>
-              <w:rPr>
-                <w:sz w:val="21"/>
-                <w:szCs w:val="21"/>
-              </w:rPr>
-              <w:t xml:space="preserve">        &lt;value&gt;hadoop104:8032&lt;/value&gt;</w:t>
-            </w:r>
-          </w:p>
-          <w:p>
-            <w:pPr>
-              <w:pStyle w:val="37"/>
-              <w:topLinePunct/>
-              <w:adjustRightInd w:val="0"/>
-              <w:ind w:left="630" w:leftChars="300" w:firstLine="420"/>
-              <w:rPr>
-                <w:sz w:val="21"/>
-                <w:szCs w:val="21"/>
-              </w:rPr>
-            </w:pPr>
-            <w:r>
-              <w:rPr>
-                <w:sz w:val="21"/>
-                <w:szCs w:val="21"/>
-              </w:rPr>
-              <w:t xml:space="preserve">    &lt;/property&gt;</w:t>
-            </w:r>
-          </w:p>
-          <w:p>
-            <w:pPr>
-              <w:pStyle w:val="37"/>
-              <w:topLinePunct/>
-              <w:adjustRightInd w:val="0"/>
-              <w:ind w:left="630" w:leftChars="300" w:firstLine="420"/>
-              <w:rPr>
-                <w:sz w:val="21"/>
-                <w:szCs w:val="21"/>
-              </w:rPr>
-            </w:pPr>
-            <w:r>
-              <w:rPr>
-                <w:sz w:val="21"/>
-                <w:szCs w:val="21"/>
-              </w:rPr>
-              <w:t xml:space="preserve">    &lt;property&gt;</w:t>
-            </w:r>
-          </w:p>
-          <w:p>
-            <w:pPr>
-              <w:pStyle w:val="37"/>
-              <w:topLinePunct/>
-              <w:adjustRightInd w:val="0"/>
-              <w:ind w:left="630" w:leftChars="300" w:firstLine="420"/>
-              <w:rPr>
-                <w:sz w:val="21"/>
-                <w:szCs w:val="21"/>
-              </w:rPr>
-            </w:pPr>
-            <w:r>
-              <w:rPr>
-                <w:sz w:val="21"/>
-                <w:szCs w:val="21"/>
-              </w:rPr>
-              <w:t xml:space="preserve">        &lt;name&gt;yarn.resourcemanager.scheduler.address.rm3&lt;/name&gt;</w:t>
-            </w:r>
-          </w:p>
-          <w:p>
-            <w:pPr>
-              <w:pStyle w:val="37"/>
-              <w:topLinePunct/>
-              <w:adjustRightInd w:val="0"/>
-              <w:ind w:left="630" w:leftChars="300" w:firstLine="420"/>
-              <w:rPr>
-                <w:sz w:val="21"/>
-                <w:szCs w:val="21"/>
-              </w:rPr>
-            </w:pPr>
-            <w:r>
-              <w:rPr>
-                <w:sz w:val="21"/>
-                <w:szCs w:val="21"/>
-              </w:rPr>
-              <w:t xml:space="preserve">        &lt;value&gt;hadoop104:8030&lt;/value&gt;</w:t>
-            </w:r>
-          </w:p>
-          <w:p>
-            <w:pPr>
-              <w:pStyle w:val="37"/>
-              <w:topLinePunct/>
-              <w:adjustRightInd w:val="0"/>
-              <w:ind w:left="630" w:leftChars="300" w:firstLine="420"/>
-              <w:rPr>
-                <w:sz w:val="21"/>
-                <w:szCs w:val="21"/>
-              </w:rPr>
-            </w:pPr>
-            <w:r>
-              <w:rPr>
-                <w:sz w:val="21"/>
-                <w:szCs w:val="21"/>
-              </w:rPr>
-              <w:t xml:space="preserve">    &lt;/property&gt;</w:t>
-            </w:r>
-          </w:p>
-          <w:p>
-            <w:pPr>
-              <w:pStyle w:val="37"/>
-              <w:topLinePunct/>
-              <w:adjustRightInd w:val="0"/>
-              <w:ind w:left="630" w:leftChars="300" w:firstLine="420"/>
-              <w:rPr>
-                <w:sz w:val="21"/>
-                <w:szCs w:val="21"/>
-              </w:rPr>
-            </w:pPr>
-          </w:p>
-          <w:p>
-            <w:pPr>
-              <w:pStyle w:val="37"/>
-              <w:topLinePunct/>
-              <w:adjustRightInd w:val="0"/>
-              <w:ind w:left="630" w:leftChars="300" w:firstLine="420"/>
-              <w:rPr>
-                <w:sz w:val="21"/>
-                <w:szCs w:val="21"/>
-              </w:rPr>
-            </w:pPr>
-            <w:r>
-              <w:rPr>
-                <w:sz w:val="21"/>
-                <w:szCs w:val="21"/>
-              </w:rPr>
-              <w:t>&lt;property&gt;</w:t>
-            </w:r>
-          </w:p>
-          <w:p>
-            <w:pPr>
-              <w:pStyle w:val="37"/>
-              <w:topLinePunct/>
-              <w:adjustRightInd w:val="0"/>
-              <w:ind w:left="630" w:leftChars="300" w:firstLine="420"/>
-              <w:rPr>
-                <w:sz w:val="21"/>
-                <w:szCs w:val="21"/>
-              </w:rPr>
-            </w:pPr>
-            <w:r>
-              <w:rPr>
-                <w:sz w:val="21"/>
-                <w:szCs w:val="21"/>
-              </w:rPr>
-              <w:t xml:space="preserve">        &lt;name&gt;yarn.resourcemanager.resource-tracker.address.rm3&lt;/name&gt;</w:t>
-            </w:r>
-          </w:p>
-          <w:p>
-            <w:pPr>
-              <w:pStyle w:val="37"/>
-              <w:topLinePunct/>
-              <w:adjustRightInd w:val="0"/>
-              <w:ind w:left="630" w:leftChars="300" w:firstLine="420"/>
-              <w:rPr>
-                <w:sz w:val="21"/>
-                <w:szCs w:val="21"/>
-              </w:rPr>
-            </w:pPr>
-            <w:r>
-              <w:rPr>
-                <w:sz w:val="21"/>
-                <w:szCs w:val="21"/>
-              </w:rPr>
-              <w:t xml:space="preserve">        &lt;value&gt;hadoop104:8031&lt;/value&gt;</w:t>
-            </w:r>
-          </w:p>
-          <w:p>
-            <w:pPr>
-              <w:pStyle w:val="37"/>
-              <w:topLinePunct/>
-              <w:adjustRightInd w:val="0"/>
-              <w:ind w:left="630" w:leftChars="300" w:firstLine="420"/>
-              <w:rPr>
-                <w:sz w:val="21"/>
-                <w:szCs w:val="21"/>
-              </w:rPr>
-            </w:pPr>
-            <w:r>
-              <w:rPr>
-                <w:sz w:val="21"/>
-                <w:szCs w:val="21"/>
-              </w:rPr>
-              <w:t>&lt;/property&gt;</w:t>
-            </w:r>
-          </w:p>
-          <w:p>
-            <w:pPr>
-              <w:pStyle w:val="37"/>
-              <w:topLinePunct/>
-              <w:adjustRightInd w:val="0"/>
-              <w:ind w:left="630" w:leftChars="300"/>
-              <w:rPr>
-                <w:sz w:val="21"/>
-                <w:szCs w:val="21"/>
-              </w:rPr>
-            </w:pPr>
-            <w:r>
-              <w:rPr>
-                <w:sz w:val="21"/>
-                <w:szCs w:val="21"/>
-              </w:rPr>
-              <w:t xml:space="preserve"> </w:t>
-            </w:r>
-          </w:p>
-          <w:p>
-            <w:pPr>
-              <w:pStyle w:val="37"/>
-              <w:topLinePunct/>
-              <w:adjustRightInd w:val="0"/>
-              <w:ind w:left="630" w:leftChars="300"/>
-              <w:rPr>
-                <w:sz w:val="21"/>
-                <w:szCs w:val="21"/>
-              </w:rPr>
-            </w:pPr>
-            <w:r>
-              <w:rPr>
-                <w:sz w:val="21"/>
-                <w:szCs w:val="21"/>
-              </w:rPr>
-              <w:t xml:space="preserve">    &lt;!--指定zookeeper集群的地址--&gt; </w:t>
-            </w:r>
-          </w:p>
-          <w:p>
-            <w:pPr>
-              <w:pStyle w:val="37"/>
-              <w:topLinePunct/>
-              <w:adjustRightInd w:val="0"/>
-              <w:ind w:left="630" w:leftChars="300"/>
-              <w:rPr>
-                <w:sz w:val="21"/>
-                <w:szCs w:val="21"/>
-              </w:rPr>
-            </w:pPr>
-            <w:r>
-              <w:rPr>
-                <w:sz w:val="21"/>
-                <w:szCs w:val="21"/>
-              </w:rPr>
-              <w:t xml:space="preserve">    &lt;property&gt;</w:t>
-            </w:r>
-          </w:p>
-          <w:p>
-            <w:pPr>
-              <w:pStyle w:val="37"/>
-              <w:topLinePunct/>
-              <w:adjustRightInd w:val="0"/>
-              <w:ind w:left="630" w:leftChars="300"/>
-              <w:rPr>
-                <w:sz w:val="21"/>
-                <w:szCs w:val="21"/>
-              </w:rPr>
-            </w:pPr>
-            <w:r>
-              <w:rPr>
-                <w:sz w:val="21"/>
-                <w:szCs w:val="21"/>
-              </w:rPr>
-              <w:t xml:space="preserve">        &lt;name&gt;yarn.resourcemanager.zk-address&lt;/name&gt;</w:t>
-            </w:r>
-          </w:p>
-          <w:p>
-            <w:pPr>
-              <w:pStyle w:val="37"/>
-              <w:topLinePunct/>
-              <w:adjustRightInd w:val="0"/>
-              <w:ind w:left="630" w:leftChars="300"/>
-              <w:rPr>
-                <w:sz w:val="21"/>
-                <w:szCs w:val="21"/>
-              </w:rPr>
-            </w:pPr>
-            <w:r>
-              <w:rPr>
-                <w:sz w:val="21"/>
-                <w:szCs w:val="21"/>
-              </w:rPr>
-              <w:t xml:space="preserve">        &lt;value&gt;hadoop102:2181,hadoop103:2181,hadoop104:2181&lt;/value&gt;</w:t>
-            </w:r>
-          </w:p>
-          <w:p>
-            <w:pPr>
-              <w:pStyle w:val="37"/>
-              <w:topLinePunct/>
-              <w:adjustRightInd w:val="0"/>
-              <w:ind w:left="630" w:leftChars="300"/>
-              <w:rPr>
-                <w:sz w:val="21"/>
-                <w:szCs w:val="21"/>
-              </w:rPr>
-            </w:pPr>
-            <w:r>
-              <w:rPr>
-                <w:sz w:val="21"/>
-                <w:szCs w:val="21"/>
-              </w:rPr>
-              <w:t xml:space="preserve">    &lt;/property&gt;</w:t>
-            </w:r>
-          </w:p>
-          <w:p>
-            <w:pPr>
-              <w:pStyle w:val="37"/>
-              <w:topLinePunct/>
-              <w:adjustRightInd w:val="0"/>
-              <w:ind w:left="630" w:leftChars="300"/>
-              <w:rPr>
-                <w:sz w:val="21"/>
-                <w:szCs w:val="21"/>
-              </w:rPr>
-            </w:pPr>
-          </w:p>
-          <w:p>
-            <w:pPr>
-              <w:pStyle w:val="37"/>
-              <w:topLinePunct/>
-              <w:adjustRightInd w:val="0"/>
-              <w:ind w:left="630" w:leftChars="300"/>
-              <w:rPr>
-                <w:sz w:val="21"/>
-                <w:szCs w:val="21"/>
-              </w:rPr>
-            </w:pPr>
-            <w:r>
-              <w:rPr>
-                <w:sz w:val="21"/>
-                <w:szCs w:val="21"/>
-              </w:rPr>
-              <w:t xml:space="preserve">    &lt;!--启用自动恢复--&gt; </w:t>
-            </w:r>
-          </w:p>
-          <w:p>
-            <w:pPr>
-              <w:pStyle w:val="37"/>
-              <w:topLinePunct/>
-              <w:adjustRightInd w:val="0"/>
-              <w:ind w:left="630" w:leftChars="300"/>
-              <w:rPr>
-                <w:sz w:val="21"/>
-                <w:szCs w:val="21"/>
-              </w:rPr>
-            </w:pPr>
-            <w:r>
-              <w:rPr>
-                <w:sz w:val="21"/>
-                <w:szCs w:val="21"/>
-              </w:rPr>
-              <w:t xml:space="preserve">    &lt;property&gt;</w:t>
-            </w:r>
-          </w:p>
-          <w:p>
-            <w:pPr>
-              <w:pStyle w:val="37"/>
-              <w:topLinePunct/>
-              <w:adjustRightInd w:val="0"/>
-              <w:ind w:left="630" w:leftChars="300"/>
-              <w:rPr>
-                <w:sz w:val="21"/>
-                <w:szCs w:val="21"/>
-              </w:rPr>
-            </w:pPr>
-            <w:r>
-              <w:rPr>
-                <w:sz w:val="21"/>
-                <w:szCs w:val="21"/>
-              </w:rPr>
-              <w:t xml:space="preserve">        &lt;name&gt;yarn.resourcemanager.recovery.enabled&lt;/name&gt;</w:t>
-            </w:r>
-          </w:p>
-          <w:p>
-            <w:pPr>
-              <w:pStyle w:val="37"/>
-              <w:topLinePunct/>
-              <w:adjustRightInd w:val="0"/>
-              <w:ind w:left="630" w:leftChars="300"/>
-              <w:rPr>
-                <w:sz w:val="21"/>
-                <w:szCs w:val="21"/>
-              </w:rPr>
-            </w:pPr>
-            <w:r>
-              <w:rPr>
-                <w:sz w:val="21"/>
-                <w:szCs w:val="21"/>
-              </w:rPr>
-              <w:t xml:space="preserve">        &lt;value&gt;true&lt;/value&gt;</w:t>
-            </w:r>
-          </w:p>
-          <w:p>
-            <w:pPr>
-              <w:pStyle w:val="37"/>
-              <w:topLinePunct/>
-              <w:adjustRightInd w:val="0"/>
-              <w:ind w:left="630" w:leftChars="300"/>
-              <w:rPr>
-                <w:sz w:val="21"/>
-                <w:szCs w:val="21"/>
-              </w:rPr>
-            </w:pPr>
-            <w:r>
-              <w:rPr>
-                <w:sz w:val="21"/>
-                <w:szCs w:val="21"/>
-              </w:rPr>
-              <w:t xml:space="preserve">    &lt;/property&gt;</w:t>
-            </w:r>
-          </w:p>
-          <w:p>
-            <w:pPr>
-              <w:pStyle w:val="37"/>
-              <w:topLinePunct/>
-              <w:adjustRightInd w:val="0"/>
-              <w:ind w:left="630" w:leftChars="300"/>
-              <w:rPr>
-                <w:sz w:val="21"/>
-                <w:szCs w:val="21"/>
-              </w:rPr>
-            </w:pPr>
-            <w:r>
-              <w:rPr>
-                <w:sz w:val="21"/>
-                <w:szCs w:val="21"/>
-              </w:rPr>
-              <w:t xml:space="preserve"> </w:t>
-            </w:r>
-          </w:p>
-          <w:p>
-            <w:pPr>
-              <w:pStyle w:val="37"/>
-              <w:topLinePunct/>
-              <w:adjustRightInd w:val="0"/>
-              <w:ind w:left="630" w:leftChars="300"/>
-              <w:rPr>
-                <w:sz w:val="21"/>
-                <w:szCs w:val="21"/>
-              </w:rPr>
-            </w:pPr>
-            <w:r>
-              <w:rPr>
-                <w:sz w:val="21"/>
-                <w:szCs w:val="21"/>
-              </w:rPr>
-              <w:t xml:space="preserve">    &lt;!--指定resourcemanager的状态信息存储在zookeeper集群--&gt; </w:t>
-            </w:r>
-          </w:p>
-          <w:p>
-            <w:pPr>
-              <w:pStyle w:val="37"/>
-              <w:topLinePunct/>
-              <w:adjustRightInd w:val="0"/>
-              <w:ind w:left="630" w:leftChars="300"/>
-              <w:rPr>
-                <w:sz w:val="21"/>
-                <w:szCs w:val="21"/>
-              </w:rPr>
-            </w:pPr>
-            <w:r>
-              <w:rPr>
-                <w:sz w:val="21"/>
-                <w:szCs w:val="21"/>
-              </w:rPr>
-              <w:t xml:space="preserve">    &lt;property&gt;</w:t>
-            </w:r>
-          </w:p>
-          <w:p>
-            <w:pPr>
-              <w:pStyle w:val="37"/>
-              <w:topLinePunct/>
-              <w:adjustRightInd w:val="0"/>
-              <w:ind w:left="630" w:leftChars="300"/>
-              <w:rPr>
-                <w:sz w:val="21"/>
-                <w:szCs w:val="21"/>
-              </w:rPr>
-            </w:pPr>
-            <w:r>
-              <w:rPr>
-                <w:sz w:val="21"/>
-                <w:szCs w:val="21"/>
-              </w:rPr>
-              <w:t xml:space="preserve">        &lt;name&gt;yarn.resourcemanager.store.class&lt;/name&gt;     &lt;value&gt;org.apache.hadoop.yarn.server.resourcemanager.recovery.ZKRMStateStore&lt;/value&gt;</w:t>
-            </w:r>
-          </w:p>
-          <w:p>
-            <w:pPr>
-              <w:pStyle w:val="37"/>
-              <w:topLinePunct/>
-              <w:adjustRightInd w:val="0"/>
-              <w:ind w:left="630" w:leftChars="300"/>
-              <w:rPr>
-                <w:sz w:val="21"/>
-                <w:szCs w:val="21"/>
-              </w:rPr>
-            </w:pPr>
-            <w:r>
-              <w:rPr>
-                <w:sz w:val="21"/>
-                <w:szCs w:val="21"/>
-              </w:rPr>
-              <w:t>&lt;/property&gt;</w:t>
-            </w:r>
-          </w:p>
-          <w:p>
-            <w:pPr>
-              <w:pStyle w:val="37"/>
-              <w:topLinePunct/>
-              <w:adjustRightInd w:val="0"/>
-              <w:ind w:left="630" w:leftChars="300"/>
-              <w:rPr>
-                <w:sz w:val="21"/>
-                <w:szCs w:val="21"/>
-              </w:rPr>
-            </w:pPr>
-            <w:r>
-              <w:rPr>
-                <w:rFonts w:hint="eastAsia"/>
-                <w:sz w:val="21"/>
-                <w:szCs w:val="21"/>
-              </w:rPr>
-              <w:t xml:space="preserve"> </w:t>
-            </w:r>
-          </w:p>
-          <w:p>
-            <w:pPr>
-              <w:pStyle w:val="37"/>
-              <w:topLinePunct/>
-              <w:adjustRightInd w:val="0"/>
-              <w:ind w:left="630" w:leftChars="300"/>
-              <w:rPr>
-                <w:sz w:val="21"/>
-                <w:szCs w:val="21"/>
-              </w:rPr>
-            </w:pPr>
-            <w:r>
-              <w:rPr>
-                <w:rFonts w:hint="eastAsia"/>
-                <w:sz w:val="21"/>
-                <w:szCs w:val="21"/>
-              </w:rPr>
-              <w:t>&lt;</w:t>
-            </w:r>
-            <w:r>
-              <w:rPr>
-                <w:sz w:val="21"/>
-                <w:szCs w:val="21"/>
-              </w:rPr>
-              <w:t xml:space="preserve">!-- </w:t>
-            </w:r>
-            <w:r>
-              <w:rPr>
-                <w:rFonts w:hint="eastAsia"/>
-                <w:sz w:val="21"/>
-                <w:szCs w:val="21"/>
-              </w:rPr>
-              <w:t>环境变量的继承</w:t>
-            </w:r>
-            <w:r>
-              <w:rPr>
-                <w:sz w:val="21"/>
-                <w:szCs w:val="21"/>
-              </w:rPr>
-              <w:t xml:space="preserve"> --</w:t>
-            </w:r>
-            <w:r>
-              <w:rPr>
-                <w:rFonts w:hint="eastAsia"/>
-                <w:sz w:val="21"/>
-                <w:szCs w:val="21"/>
-              </w:rPr>
-              <w:t>&gt;</w:t>
-            </w:r>
-          </w:p>
-          <w:p>
-            <w:pPr>
-              <w:pStyle w:val="37"/>
-              <w:topLinePunct/>
-              <w:adjustRightInd w:val="0"/>
-              <w:ind w:left="630" w:leftChars="300"/>
-              <w:rPr>
-                <w:sz w:val="21"/>
-                <w:szCs w:val="21"/>
-              </w:rPr>
-            </w:pPr>
-            <w:r>
-              <w:rPr>
-                <w:sz w:val="21"/>
-                <w:szCs w:val="21"/>
-              </w:rPr>
-              <w:t xml:space="preserve">  &lt;property&gt;</w:t>
-            </w:r>
-          </w:p>
-          <w:p>
-            <w:pPr>
-              <w:pStyle w:val="37"/>
-              <w:topLinePunct/>
-              <w:adjustRightInd w:val="0"/>
-              <w:ind w:left="630" w:leftChars="300"/>
-              <w:rPr>
-                <w:sz w:val="21"/>
-                <w:szCs w:val="21"/>
-              </w:rPr>
-            </w:pPr>
-            <w:r>
-              <w:rPr>
-                <w:sz w:val="21"/>
-                <w:szCs w:val="21"/>
-              </w:rPr>
-              <w:t xml:space="preserve">        &lt;name&gt;yarn.nodemanager.env-whitelist&lt;/name&gt;</w:t>
-            </w:r>
-          </w:p>
-          <w:p>
-            <w:pPr>
-              <w:pStyle w:val="37"/>
-              <w:topLinePunct/>
-              <w:adjustRightInd w:val="0"/>
-              <w:ind w:left="630" w:leftChars="300"/>
-              <w:rPr>
-                <w:sz w:val="21"/>
-                <w:szCs w:val="21"/>
-              </w:rPr>
-            </w:pPr>
-            <w:r>
-              <w:rPr>
-                <w:sz w:val="21"/>
-                <w:szCs w:val="21"/>
-              </w:rPr>
-              <w:t xml:space="preserve">        &lt;value&gt;JAVA_HOME,HADOOP_COMMON_HOME,HADOOP_HDFS_HOME,HADOOP_CONF_DIR,CLASSPATH_PREPEND_DISTCACHE,HADOOP_YARN_HOME,HADOOP_MAPRED_HOME&lt;/value&gt;</w:t>
-            </w:r>
-          </w:p>
-          <w:p>
-            <w:pPr>
-              <w:pStyle w:val="37"/>
-              <w:topLinePunct/>
-              <w:adjustRightInd w:val="0"/>
-              <w:ind w:left="630" w:leftChars="300"/>
-              <w:rPr>
-                <w:sz w:val="21"/>
-                <w:szCs w:val="21"/>
-              </w:rPr>
-            </w:pPr>
-            <w:r>
-              <w:rPr>
-                <w:sz w:val="21"/>
-                <w:szCs w:val="21"/>
-              </w:rPr>
-              <w:t xml:space="preserve">    &lt;/property&gt;</w:t>
-            </w:r>
-            <w:bookmarkEnd w:id="0"/>
           </w:p>
           <w:p>
             <w:pPr>

</xml_diff>

<commit_message>
add flume and kafka files
</commit_message>
<xml_diff>
--- a/3_HA/notes/05_6_尚硅谷大数据技术之Hadoop HA.docx
+++ b/3_HA/notes/05_6_尚硅谷大数据技术之Hadoop HA.docx
@@ -586,8 +586,6 @@
         </w:rPr>
         <w:t>1.元数据管理方式需要改变</w:t>
       </w:r>
-      <w:bookmarkStart w:id="0" w:name="_GoBack"/>
-      <w:bookmarkEnd w:id="0"/>
     </w:p>
     <w:p>
       <w:pPr>
@@ -3699,6 +3697,27 @@
               </w:rPr>
               <w:t>&lt;/configuration&gt;</w:t>
             </w:r>
+          </w:p>
+        </w:tc>
+      </w:tr>
+      <w:tr>
+        <w:tc>
+          <w:tcPr>
+            <w:tcW w:w="8222" w:type="dxa"/>
+          </w:tcPr>
+          <w:p>
+            <w:pPr>
+              <w:pStyle w:val="37"/>
+              <w:topLinePunct/>
+              <w:adjustRightInd w:val="0"/>
+              <w:ind w:left="630" w:leftChars="300"/>
+              <w:rPr>
+                <w:sz w:val="21"/>
+                <w:szCs w:val="21"/>
+              </w:rPr>
+            </w:pPr>
+            <w:bookmarkStart w:id="0" w:name="_GoBack"/>
+            <w:bookmarkEnd w:id="0"/>
           </w:p>
         </w:tc>
       </w:tr>
@@ -4694,16 +4713,6 @@
         <w:gridCol w:w="2841"/>
       </w:tblGrid>
       <w:tr>
-        <w:tblPrEx>
-          <w:tblBorders>
-            <w:top w:val="single" w:color="auto" w:sz="4" w:space="0"/>
-            <w:left w:val="single" w:color="auto" w:sz="4" w:space="0"/>
-            <w:bottom w:val="single" w:color="auto" w:sz="4" w:space="0"/>
-            <w:right w:val="single" w:color="auto" w:sz="4" w:space="0"/>
-            <w:insideH w:val="single" w:color="auto" w:sz="4" w:space="0"/>
-            <w:insideV w:val="single" w:color="auto" w:sz="4" w:space="0"/>
-          </w:tblBorders>
-        </w:tblPrEx>
         <w:tc>
           <w:tcPr>
             <w:tcW w:w="2840" w:type="dxa"/>
@@ -4781,16 +4790,6 @@
         </w:tc>
       </w:tr>
       <w:tr>
-        <w:tblPrEx>
-          <w:tblBorders>
-            <w:top w:val="single" w:color="auto" w:sz="4" w:space="0"/>
-            <w:left w:val="single" w:color="auto" w:sz="4" w:space="0"/>
-            <w:bottom w:val="single" w:color="auto" w:sz="4" w:space="0"/>
-            <w:right w:val="single" w:color="auto" w:sz="4" w:space="0"/>
-            <w:insideH w:val="single" w:color="auto" w:sz="4" w:space="0"/>
-            <w:insideV w:val="single" w:color="auto" w:sz="4" w:space="0"/>
-          </w:tblBorders>
-        </w:tblPrEx>
         <w:tc>
           <w:tcPr>
             <w:tcW w:w="2840" w:type="dxa"/>
@@ -4876,16 +4875,6 @@
         </w:tc>
       </w:tr>
       <w:tr>
-        <w:tblPrEx>
-          <w:tblBorders>
-            <w:top w:val="single" w:color="auto" w:sz="4" w:space="0"/>
-            <w:left w:val="single" w:color="auto" w:sz="4" w:space="0"/>
-            <w:bottom w:val="single" w:color="auto" w:sz="4" w:space="0"/>
-            <w:right w:val="single" w:color="auto" w:sz="4" w:space="0"/>
-            <w:insideH w:val="single" w:color="auto" w:sz="4" w:space="0"/>
-            <w:insideV w:val="single" w:color="auto" w:sz="4" w:space="0"/>
-          </w:tblBorders>
-        </w:tblPrEx>
         <w:tc>
           <w:tcPr>
             <w:tcW w:w="2840" w:type="dxa"/>
@@ -4963,16 +4952,6 @@
         </w:tc>
       </w:tr>
       <w:tr>
-        <w:tblPrEx>
-          <w:tblBorders>
-            <w:top w:val="single" w:color="auto" w:sz="4" w:space="0"/>
-            <w:left w:val="single" w:color="auto" w:sz="4" w:space="0"/>
-            <w:bottom w:val="single" w:color="auto" w:sz="4" w:space="0"/>
-            <w:right w:val="single" w:color="auto" w:sz="4" w:space="0"/>
-            <w:insideH w:val="single" w:color="auto" w:sz="4" w:space="0"/>
-            <w:insideV w:val="single" w:color="auto" w:sz="4" w:space="0"/>
-          </w:tblBorders>
-        </w:tblPrEx>
         <w:tc>
           <w:tcPr>
             <w:tcW w:w="2840" w:type="dxa"/>
@@ -5074,16 +5053,6 @@
         </w:tc>
       </w:tr>
       <w:tr>
-        <w:tblPrEx>
-          <w:tblBorders>
-            <w:top w:val="single" w:color="auto" w:sz="4" w:space="0"/>
-            <w:left w:val="single" w:color="auto" w:sz="4" w:space="0"/>
-            <w:bottom w:val="single" w:color="auto" w:sz="4" w:space="0"/>
-            <w:right w:val="single" w:color="auto" w:sz="4" w:space="0"/>
-            <w:insideH w:val="single" w:color="auto" w:sz="4" w:space="0"/>
-            <w:insideV w:val="single" w:color="auto" w:sz="4" w:space="0"/>
-          </w:tblBorders>
-        </w:tblPrEx>
         <w:tc>
           <w:tcPr>
             <w:tcW w:w="2840" w:type="dxa"/>
@@ -5161,16 +5130,6 @@
         </w:tc>
       </w:tr>
       <w:tr>
-        <w:tblPrEx>
-          <w:tblBorders>
-            <w:top w:val="single" w:color="auto" w:sz="4" w:space="0"/>
-            <w:left w:val="single" w:color="auto" w:sz="4" w:space="0"/>
-            <w:bottom w:val="single" w:color="auto" w:sz="4" w:space="0"/>
-            <w:right w:val="single" w:color="auto" w:sz="4" w:space="0"/>
-            <w:insideH w:val="single" w:color="auto" w:sz="4" w:space="0"/>
-            <w:insideV w:val="single" w:color="auto" w:sz="4" w:space="0"/>
-          </w:tblBorders>
-        </w:tblPrEx>
         <w:tc>
           <w:tcPr>
             <w:tcW w:w="2840" w:type="dxa"/>
@@ -5272,16 +5231,6 @@
         </w:tc>
       </w:tr>
       <w:tr>
-        <w:tblPrEx>
-          <w:tblBorders>
-            <w:top w:val="single" w:color="auto" w:sz="4" w:space="0"/>
-            <w:left w:val="single" w:color="auto" w:sz="4" w:space="0"/>
-            <w:bottom w:val="single" w:color="auto" w:sz="4" w:space="0"/>
-            <w:right w:val="single" w:color="auto" w:sz="4" w:space="0"/>
-            <w:insideH w:val="single" w:color="auto" w:sz="4" w:space="0"/>
-            <w:insideV w:val="single" w:color="auto" w:sz="4" w:space="0"/>
-          </w:tblBorders>
-        </w:tblPrEx>
         <w:tc>
           <w:tcPr>
             <w:tcW w:w="2840" w:type="dxa"/>
@@ -5343,16 +5292,6 @@
         </w:tc>
       </w:tr>
       <w:tr>
-        <w:tblPrEx>
-          <w:tblBorders>
-            <w:top w:val="single" w:color="auto" w:sz="4" w:space="0"/>
-            <w:left w:val="single" w:color="auto" w:sz="4" w:space="0"/>
-            <w:bottom w:val="single" w:color="auto" w:sz="4" w:space="0"/>
-            <w:right w:val="single" w:color="auto" w:sz="4" w:space="0"/>
-            <w:insideH w:val="single" w:color="auto" w:sz="4" w:space="0"/>
-            <w:insideV w:val="single" w:color="auto" w:sz="4" w:space="0"/>
-          </w:tblBorders>
-        </w:tblPrEx>
         <w:tc>
           <w:tcPr>
             <w:tcW w:w="2840" w:type="dxa"/>
@@ -7952,16 +7891,6 @@
         <w:gridCol w:w="2841"/>
       </w:tblGrid>
       <w:tr>
-        <w:tblPrEx>
-          <w:tblBorders>
-            <w:top w:val="single" w:color="auto" w:sz="4" w:space="0"/>
-            <w:left w:val="single" w:color="auto" w:sz="4" w:space="0"/>
-            <w:bottom w:val="single" w:color="auto" w:sz="4" w:space="0"/>
-            <w:right w:val="single" w:color="auto" w:sz="4" w:space="0"/>
-            <w:insideH w:val="single" w:color="auto" w:sz="4" w:space="0"/>
-            <w:insideV w:val="single" w:color="auto" w:sz="4" w:space="0"/>
-          </w:tblBorders>
-        </w:tblPrEx>
         <w:tc>
           <w:tcPr>
             <w:tcW w:w="2840" w:type="dxa"/>
@@ -8039,16 +7968,6 @@
         </w:tc>
       </w:tr>
       <w:tr>
-        <w:tblPrEx>
-          <w:tblBorders>
-            <w:top w:val="single" w:color="auto" w:sz="4" w:space="0"/>
-            <w:left w:val="single" w:color="auto" w:sz="4" w:space="0"/>
-            <w:bottom w:val="single" w:color="auto" w:sz="4" w:space="0"/>
-            <w:right w:val="single" w:color="auto" w:sz="4" w:space="0"/>
-            <w:insideH w:val="single" w:color="auto" w:sz="4" w:space="0"/>
-            <w:insideV w:val="single" w:color="auto" w:sz="4" w:space="0"/>
-          </w:tblBorders>
-        </w:tblPrEx>
         <w:tc>
           <w:tcPr>
             <w:tcW w:w="2840" w:type="dxa"/>
@@ -8134,16 +8053,6 @@
         </w:tc>
       </w:tr>
       <w:tr>
-        <w:tblPrEx>
-          <w:tblBorders>
-            <w:top w:val="single" w:color="auto" w:sz="4" w:space="0"/>
-            <w:left w:val="single" w:color="auto" w:sz="4" w:space="0"/>
-            <w:bottom w:val="single" w:color="auto" w:sz="4" w:space="0"/>
-            <w:right w:val="single" w:color="auto" w:sz="4" w:space="0"/>
-            <w:insideH w:val="single" w:color="auto" w:sz="4" w:space="0"/>
-            <w:insideV w:val="single" w:color="auto" w:sz="4" w:space="0"/>
-          </w:tblBorders>
-        </w:tblPrEx>
         <w:tc>
           <w:tcPr>
             <w:tcW w:w="2840" w:type="dxa"/>
@@ -8251,16 +8160,6 @@
         </w:tc>
       </w:tr>
       <w:tr>
-        <w:tblPrEx>
-          <w:tblBorders>
-            <w:top w:val="single" w:color="auto" w:sz="4" w:space="0"/>
-            <w:left w:val="single" w:color="auto" w:sz="4" w:space="0"/>
-            <w:bottom w:val="single" w:color="auto" w:sz="4" w:space="0"/>
-            <w:right w:val="single" w:color="auto" w:sz="4" w:space="0"/>
-            <w:insideH w:val="single" w:color="auto" w:sz="4" w:space="0"/>
-            <w:insideV w:val="single" w:color="auto" w:sz="4" w:space="0"/>
-          </w:tblBorders>
-        </w:tblPrEx>
         <w:tc>
           <w:tcPr>
             <w:tcW w:w="2840" w:type="dxa"/>
@@ -8338,16 +8237,6 @@
         </w:tc>
       </w:tr>
       <w:tr>
-        <w:tblPrEx>
-          <w:tblBorders>
-            <w:top w:val="single" w:color="auto" w:sz="4" w:space="0"/>
-            <w:left w:val="single" w:color="auto" w:sz="4" w:space="0"/>
-            <w:bottom w:val="single" w:color="auto" w:sz="4" w:space="0"/>
-            <w:right w:val="single" w:color="auto" w:sz="4" w:space="0"/>
-            <w:insideH w:val="single" w:color="auto" w:sz="4" w:space="0"/>
-            <w:insideV w:val="single" w:color="auto" w:sz="4" w:space="0"/>
-          </w:tblBorders>
-        </w:tblPrEx>
         <w:tc>
           <w:tcPr>
             <w:tcW w:w="2840" w:type="dxa"/>
@@ -8428,16 +8317,6 @@
         </w:tc>
       </w:tr>
       <w:tr>
-        <w:tblPrEx>
-          <w:tblBorders>
-            <w:top w:val="single" w:color="auto" w:sz="4" w:space="0"/>
-            <w:left w:val="single" w:color="auto" w:sz="4" w:space="0"/>
-            <w:bottom w:val="single" w:color="auto" w:sz="4" w:space="0"/>
-            <w:right w:val="single" w:color="auto" w:sz="4" w:space="0"/>
-            <w:insideH w:val="single" w:color="auto" w:sz="4" w:space="0"/>
-            <w:insideV w:val="single" w:color="auto" w:sz="4" w:space="0"/>
-          </w:tblBorders>
-        </w:tblPrEx>
         <w:tc>
           <w:tcPr>
             <w:tcW w:w="2840" w:type="dxa"/>
@@ -8518,16 +8397,6 @@
         </w:tc>
       </w:tr>
       <w:tr>
-        <w:tblPrEx>
-          <w:tblBorders>
-            <w:top w:val="single" w:color="auto" w:sz="4" w:space="0"/>
-            <w:left w:val="single" w:color="auto" w:sz="4" w:space="0"/>
-            <w:bottom w:val="single" w:color="auto" w:sz="4" w:space="0"/>
-            <w:right w:val="single" w:color="auto" w:sz="4" w:space="0"/>
-            <w:insideH w:val="single" w:color="auto" w:sz="4" w:space="0"/>
-            <w:insideV w:val="single" w:color="auto" w:sz="4" w:space="0"/>
-          </w:tblBorders>
-        </w:tblPrEx>
         <w:tc>
           <w:tcPr>
             <w:tcW w:w="2840" w:type="dxa"/>
@@ -8635,16 +8504,6 @@
         </w:tc>
       </w:tr>
       <w:tr>
-        <w:tblPrEx>
-          <w:tblBorders>
-            <w:top w:val="single" w:color="auto" w:sz="4" w:space="0"/>
-            <w:left w:val="single" w:color="auto" w:sz="4" w:space="0"/>
-            <w:bottom w:val="single" w:color="auto" w:sz="4" w:space="0"/>
-            <w:right w:val="single" w:color="auto" w:sz="4" w:space="0"/>
-            <w:insideH w:val="single" w:color="auto" w:sz="4" w:space="0"/>
-            <w:insideV w:val="single" w:color="auto" w:sz="4" w:space="0"/>
-          </w:tblBorders>
-        </w:tblPrEx>
         <w:tc>
           <w:tcPr>
             <w:tcW w:w="2840" w:type="dxa"/>

</xml_diff>